<commit_message>
Added Requirements Document and Work division document.
</commit_message>
<xml_diff>
--- a/Requirements/Requirements Document.docx
+++ b/Requirements/Requirements Document.docx
@@ -43,17 +43,135 @@
       <w:pPr>
         <w:rPr>
           <w:rFonts w:ascii="Calibri" w:hAnsi="Calibri"/>
+          <w:noProof/>
+          <w:u w:val="single"/>
+        </w:rPr>
+      </w:pPr>
+      <w:r>
+        <w:rPr>
+          <w:rFonts w:ascii="Calibri" w:hAnsi="Calibri"/>
           <w:b/>
           <w:noProof/>
-          <w:sz w:val="28"/>
-          <w:szCs w:val="28"/>
+          <w:u w:val="single"/>
+        </w:rPr>
+        <w:t>Introduction</w:t>
+      </w:r>
+    </w:p>
+    <w:p>
+      <w:pPr>
+        <w:rPr>
+          <w:rFonts w:ascii="Calibri" w:hAnsi="Calibri"/>
+          <w:noProof/>
+        </w:rPr>
+      </w:pPr>
+      <w:r>
+        <w:rPr>
+          <w:rFonts w:ascii="Calibri" w:hAnsi="Calibri"/>
+          <w:noProof/>
+        </w:rPr>
+        <w:t>Purpose: To provide a platform and network where those who are passionate about cooking can meet and share recipes with one another.</w:t>
+      </w:r>
+    </w:p>
+    <w:p>
+      <w:pPr>
+        <w:rPr>
+          <w:rFonts w:ascii="Calibri" w:hAnsi="Calibri"/>
+          <w:noProof/>
+        </w:rPr>
+      </w:pPr>
+    </w:p>
+    <w:p>
+      <w:pPr>
+        <w:rPr>
+          <w:rFonts w:ascii="Calibri" w:hAnsi="Calibri"/>
+          <w:noProof/>
+        </w:rPr>
+      </w:pPr>
+      <w:r>
+        <w:rPr>
+          <w:rFonts w:ascii="Calibri" w:hAnsi="Calibri"/>
+          <w:b/>
+          <w:noProof/>
+          <w:u w:val="single"/>
+        </w:rPr>
+        <w:t>Identify Actors</w:t>
+      </w:r>
+    </w:p>
+    <w:p>
+      <w:pPr>
+        <w:rPr>
+          <w:rFonts w:ascii="Calibri" w:hAnsi="Calibri"/>
+          <w:noProof/>
+        </w:rPr>
+      </w:pPr>
+      <w:r>
+        <w:rPr>
+          <w:rFonts w:ascii="Calibri" w:hAnsi="Calibri"/>
+          <w:noProof/>
+        </w:rPr>
+        <w:t>The actors will be customers (app users) and company management/staff (labelled as Administrators). The app users are labelled as customers because in the entire purpose of this app is to monetize it in a real world scenario and thus any user when monitized will become a customer.</w:t>
+      </w:r>
+      <w:bookmarkStart w:id="0" w:name="_GoBack"/>
+      <w:bookmarkEnd w:id="0"/>
+    </w:p>
+    <w:p>
+      <w:pPr>
+        <w:rPr>
+          <w:rFonts w:ascii="Calibri" w:hAnsi="Calibri"/>
+          <w:noProof/>
+        </w:rPr>
+      </w:pPr>
+    </w:p>
+    <w:p>
+      <w:pPr>
+        <w:rPr>
+          <w:rFonts w:ascii="Calibri" w:hAnsi="Calibri"/>
+          <w:noProof/>
+        </w:rPr>
+      </w:pPr>
+      <w:r>
+        <w:rPr>
+          <w:rFonts w:ascii="Calibri" w:hAnsi="Calibri"/>
+          <w:b/>
+          <w:noProof/>
+          <w:u w:val="single"/>
+        </w:rPr>
+        <w:t>Identify Scenarios</w:t>
+      </w:r>
+    </w:p>
+    <w:p>
+      <w:pPr>
+        <w:rPr>
+          <w:rFonts w:ascii="Calibri" w:hAnsi="Calibri"/>
+          <w:noProof/>
+        </w:rPr>
+      </w:pPr>
+    </w:p>
+    <w:p>
+      <w:pPr>
+        <w:rPr>
+          <w:rFonts w:ascii="Calibri" w:hAnsi="Calibri"/>
+          <w:b/>
+          <w:noProof/>
+        </w:rPr>
+      </w:pPr>
+    </w:p>
+    <w:p>
+      <w:pPr>
+        <w:rPr>
+          <w:rFonts w:ascii="Calibri" w:hAnsi="Calibri"/>
+          <w:b/>
+          <w:noProof/>
+          <w:u w:val="single"/>
         </w:rPr>
       </w:pPr>
       <w:r>
         <w:rPr>
           <w:rFonts w:ascii="Times" w:hAnsi="Times" w:cs="Times"/>
           <w:noProof/>
-        </w:rPr>
+          <w:u w:val="single"/>
+        </w:rPr>
+        <w:lastRenderedPageBreak/>
         <w:drawing>
           <wp:anchor distT="0" distB="0" distL="114300" distR="114300" simplePos="0" relativeHeight="251658240" behindDoc="0" locked="0" layoutInCell="1" allowOverlap="1" wp14:anchorId="5D0CCBF5" wp14:editId="5A5E7E7D">
             <wp:simplePos x="0" y="0"/>
@@ -122,8 +240,7 @@
           <w:rFonts w:ascii="Calibri" w:hAnsi="Calibri"/>
           <w:b/>
           <w:noProof/>
-          <w:sz w:val="28"/>
-          <w:szCs w:val="28"/>
+          <w:u w:val="single"/>
         </w:rPr>
         <w:t>Use Case Diagram</w:t>
       </w:r>
@@ -134,8 +251,6 @@
           <w:rFonts w:ascii="Calibri" w:hAnsi="Calibri"/>
           <w:b/>
           <w:noProof/>
-          <w:sz w:val="28"/>
-          <w:szCs w:val="28"/>
         </w:rPr>
       </w:pPr>
     </w:p>
@@ -180,8 +295,6 @@
           <w:noProof/>
         </w:rPr>
       </w:pPr>
-      <w:bookmarkStart w:id="0" w:name="_GoBack"/>
-      <w:bookmarkEnd w:id="0"/>
     </w:p>
     <w:p>
       <w:pPr>
@@ -253,7 +366,7 @@
       <w:rPr>
         <w:rFonts w:ascii="Calibri" w:hAnsi="Calibri"/>
       </w:rPr>
-      <w:t>CP317-A Final Project</w:t>
+      <w:t>CP317-A Final Project (Cooking Application)</w:t>
     </w:r>
   </w:p>
   <w:p>
@@ -326,16 +439,8 @@
       <w:rPr>
         <w:rFonts w:ascii="Calibri" w:hAnsi="Calibri"/>
       </w:rPr>
-      <w:t xml:space="preserve">Ryan Burke, Ranadeep Polavarapu, Lee Glendenning, Bruno </w:t>
+      <w:t>Ryan Burke, Ranadeep Polavarapu, Lee Glendenning, Bruno Salapic</w:t>
     </w:r>
-    <w:proofErr w:type="spellStart"/>
-    <w:r>
-      <w:rPr>
-        <w:rFonts w:ascii="Calibri" w:hAnsi="Calibri"/>
-      </w:rPr>
-      <w:t>Salapic</w:t>
-    </w:r>
-    <w:proofErr w:type="spellEnd"/>
     <w:r>
       <w:rPr>
         <w:rFonts w:ascii="Calibri" w:hAnsi="Calibri"/>

</xml_diff>

<commit_message>
Update Requirements phase docs.
</commit_message>
<xml_diff>
--- a/Requirements/Requirements Document.docx
+++ b/Requirements/Requirements Document.docx
@@ -1,6 +1,6 @@
 
 <file path=word/document.xml><?xml version="1.0" encoding="utf-8"?>
-<w:document xmlns:wpc="http://schemas.microsoft.com/office/word/2010/wordprocessingCanvas" xmlns:mo="http://schemas.microsoft.com/office/mac/office/2008/main" xmlns:mc="http://schemas.openxmlformats.org/markup-compatibility/2006" xmlns:mv="urn:schemas-microsoft-com:mac:vml" xmlns:o="urn:schemas-microsoft-com:office:office" xmlns:r="http://schemas.openxmlformats.org/officeDocument/2006/relationships" xmlns:m="http://schemas.openxmlformats.org/officeDocument/2006/math" xmlns:v="urn:schemas-microsoft-com:vml" xmlns:wp14="http://schemas.microsoft.com/office/word/2010/wordprocessingDrawing" xmlns:wp="http://schemas.openxmlformats.org/drawingml/2006/wordprocessingDrawing" xmlns:w10="urn:schemas-microsoft-com:office:word" xmlns:w="http://schemas.openxmlformats.org/wordprocessingml/2006/main" xmlns:w14="http://schemas.microsoft.com/office/word/2010/wordml" xmlns:wpg="http://schemas.microsoft.com/office/word/2010/wordprocessingGroup" xmlns:wpi="http://schemas.microsoft.com/office/word/2010/wordprocessingInk" xmlns:wne="http://schemas.microsoft.com/office/word/2006/wordml" xmlns:wps="http://schemas.microsoft.com/office/word/2010/wordprocessingShape" mc:Ignorable="w14 wp14">
+<w:document xmlns:wpc="http://schemas.microsoft.com/office/word/2010/wordprocessingCanvas" xmlns:mc="http://schemas.openxmlformats.org/markup-compatibility/2006" xmlns:o="urn:schemas-microsoft-com:office:office" xmlns:r="http://schemas.openxmlformats.org/officeDocument/2006/relationships" xmlns:m="http://schemas.openxmlformats.org/officeDocument/2006/math" xmlns:v="urn:schemas-microsoft-com:vml" xmlns:wp14="http://schemas.microsoft.com/office/word/2010/wordprocessingDrawing" xmlns:wp="http://schemas.openxmlformats.org/drawingml/2006/wordprocessingDrawing" xmlns:w10="urn:schemas-microsoft-com:office:word" xmlns:w="http://schemas.openxmlformats.org/wordprocessingml/2006/main" xmlns:w14="http://schemas.microsoft.com/office/word/2010/wordml" xmlns:wpg="http://schemas.microsoft.com/office/word/2010/wordprocessingGroup" xmlns:wpi="http://schemas.microsoft.com/office/word/2010/wordprocessingInk" xmlns:wne="http://schemas.microsoft.com/office/word/2006/wordml" xmlns:wps="http://schemas.microsoft.com/office/word/2010/wordprocessingShape" mc:Ignorable="w14 wp14">
   <w:body>
     <w:p>
       <w:pPr>
@@ -318,7 +318,55 @@
                 <w:noProof/>
                 <w:u w:val="single"/>
               </w:rPr>
-              <w:t>warehouseOnFire</w:t>
+              <w:t>s</w:t>
+            </w:r>
+            <w:r>
+              <w:rPr>
+                <w:rFonts w:ascii="Calibri" w:hAnsi="Calibri"/>
+                <w:noProof/>
+                <w:u w:val="single"/>
+              </w:rPr>
+              <w:t xml:space="preserve">ort </w:t>
+            </w:r>
+            <w:r>
+              <w:rPr>
+                <w:rFonts w:ascii="Calibri" w:hAnsi="Calibri"/>
+                <w:noProof/>
+                <w:u w:val="single"/>
+              </w:rPr>
+              <w:t>R</w:t>
+            </w:r>
+            <w:r>
+              <w:rPr>
+                <w:rFonts w:ascii="Calibri" w:hAnsi="Calibri"/>
+                <w:noProof/>
+                <w:u w:val="single"/>
+              </w:rPr>
+              <w:t>ecipe</w:t>
+            </w:r>
+            <w:r>
+              <w:rPr>
+                <w:rFonts w:ascii="Calibri" w:hAnsi="Calibri"/>
+                <w:noProof/>
+                <w:u w:val="single"/>
+              </w:rPr>
+              <w:t>B</w:t>
+            </w:r>
+            <w:r>
+              <w:rPr>
+                <w:rFonts w:ascii="Calibri" w:hAnsi="Calibri"/>
+                <w:noProof/>
+                <w:u w:val="single"/>
+              </w:rPr>
+              <w:t>y</w:t>
+            </w:r>
+            <w:r>
+              <w:rPr>
+                <w:rFonts w:ascii="Calibri" w:hAnsi="Calibri"/>
+                <w:noProof/>
+                <w:u w:val="single"/>
+              </w:rPr>
+              <w:t xml:space="preserve">Cuisine </w:t>
             </w:r>
           </w:p>
         </w:tc>
@@ -362,23 +410,15 @@
                 <w:noProof/>
                 <w:u w:val="single"/>
               </w:rPr>
-              <w:t>Bob, Alice: FieldOfficer</w:t>
-            </w:r>
-          </w:p>
-          <w:p>
-            <w:pPr>
-              <w:rPr>
-                <w:rFonts w:ascii="Calibri" w:hAnsi="Calibri"/>
-                <w:noProof/>
-              </w:rPr>
-            </w:pPr>
+              <w:t xml:space="preserve">Bob, </w:t>
+            </w:r>
             <w:r>
               <w:rPr>
                 <w:rFonts w:ascii="Calibri" w:hAnsi="Calibri"/>
                 <w:noProof/>
                 <w:u w:val="single"/>
               </w:rPr>
-              <w:t>John : Dispatcher</w:t>
+              <w:t>User</w:t>
             </w:r>
           </w:p>
         </w:tc>
@@ -425,7 +465,28 @@
                 <w:rFonts w:ascii="Calibri" w:hAnsi="Calibri"/>
                 <w:noProof/>
               </w:rPr>
-              <w:t xml:space="preserve">Bob, driving down main street in his patrol car, notices smoke coming out of a warehouse. His partner, Alice, activates the "Report Emergency" function from her FRIEND laptop. </w:t>
+              <w:t xml:space="preserve">Bob, </w:t>
+            </w:r>
+            <w:r>
+              <w:rPr>
+                <w:rFonts w:ascii="Calibri" w:hAnsi="Calibri"/>
+                <w:noProof/>
+              </w:rPr>
+              <w:t xml:space="preserve">is wondering what he will eat for dinner. He comes  to conclusion he wants </w:t>
+            </w:r>
+            <w:r>
+              <w:rPr>
+                <w:rFonts w:ascii="Calibri" w:hAnsi="Calibri"/>
+                <w:noProof/>
+              </w:rPr>
+              <w:t>mediterranean</w:t>
+            </w:r>
+            <w:r>
+              <w:rPr>
+                <w:rFonts w:ascii="Calibri" w:hAnsi="Calibri"/>
+                <w:noProof/>
+              </w:rPr>
+              <w:t xml:space="preserve">. He opens the cooking application. </w:t>
             </w:r>
           </w:p>
           <w:p>
@@ -445,7 +506,42 @@
                 <w:rFonts w:ascii="Calibri" w:hAnsi="Calibri"/>
                 <w:noProof/>
               </w:rPr>
-              <w:t>Alice enters the address of the building, a brief description of its location, and an emergency level. In addtion to a fire unit, she requests several paramedic units on the scene given that area appears to be relatively busy. She confirms her input and waits for an acknowledgment.</w:t>
+              <w:t xml:space="preserve">the cooking application </w:t>
+            </w:r>
+            <w:r>
+              <w:rPr>
+                <w:rFonts w:ascii="Calibri" w:hAnsi="Calibri"/>
+                <w:noProof/>
+              </w:rPr>
+              <w:t xml:space="preserve">displays  dropdown menus </w:t>
+            </w:r>
+            <w:r>
+              <w:rPr>
+                <w:rFonts w:ascii="Calibri" w:hAnsi="Calibri"/>
+                <w:noProof/>
+              </w:rPr>
+              <w:t>.</w:t>
+            </w:r>
+            <w:r>
+              <w:rPr>
+                <w:rFonts w:ascii="Calibri" w:hAnsi="Calibri"/>
+                <w:noProof/>
+              </w:rPr>
+              <w:t xml:space="preserve"> And clicks on </w:t>
+            </w:r>
+            <w:r>
+              <w:rPr>
+                <w:rFonts w:ascii="Calibri" w:hAnsi="Calibri"/>
+                <w:noProof/>
+              </w:rPr>
+              <w:t>mediterranean</w:t>
+            </w:r>
+            <w:r>
+              <w:rPr>
+                <w:rFonts w:ascii="Calibri" w:hAnsi="Calibri"/>
+                <w:noProof/>
+              </w:rPr>
+              <w:t xml:space="preserve"> as a option under the dropdown menu cuisine.</w:t>
             </w:r>
           </w:p>
           <w:p>
@@ -465,11 +561,46 @@
                 <w:rFonts w:ascii="Calibri" w:hAnsi="Calibri"/>
                 <w:noProof/>
               </w:rPr>
-              <w:t>John, the Dispatcher, is alerted to the emergency by a beep of his workstation. He reviews the information submitted by Alice and acknowledges the report. He allocates a fire unit and two paramedic units to the Incident site and sends their estimated arrival time (ETA) to Alice.4. Alice receives the acknowledgement and the ETA.</w:t>
+              <w:t>All mediterranean cuisine is displayed</w:t>
             </w:r>
           </w:p>
           <w:p>
             <w:pPr>
+              <w:pStyle w:val="ListParagraph"/>
+              <w:numPr>
+                <w:ilvl w:val="0"/>
+                <w:numId w:val="1"/>
+              </w:numPr>
+              <w:rPr>
+                <w:rFonts w:ascii="Calibri" w:hAnsi="Calibri"/>
+                <w:noProof/>
+              </w:rPr>
+            </w:pPr>
+            <w:r>
+              <w:rPr>
+                <w:rFonts w:ascii="Calibri" w:hAnsi="Calibri"/>
+                <w:noProof/>
+              </w:rPr>
+              <w:t>Bob decides and</w:t>
+            </w:r>
+            <w:r>
+              <w:rPr>
+                <w:rFonts w:ascii="Calibri" w:hAnsi="Calibri"/>
+                <w:noProof/>
+              </w:rPr>
+              <w:t xml:space="preserve"> the inform</w:t>
+            </w:r>
+            <w:r>
+              <w:rPr>
+                <w:rFonts w:ascii="Calibri" w:hAnsi="Calibri"/>
+                <w:noProof/>
+              </w:rPr>
+              <w:t>ation is displayed once Bob picks and option.</w:t>
+            </w:r>
+          </w:p>
+          <w:p>
+            <w:pPr>
+              <w:ind w:left="360"/>
               <w:rPr>
                 <w:rFonts w:ascii="Calibri" w:hAnsi="Calibri"/>
                 <w:noProof/>
@@ -479,6 +610,739 @@
         </w:tc>
       </w:tr>
     </w:tbl>
+    <w:p>
+      <w:pPr>
+        <w:rPr>
+          <w:u w:val="single"/>
+          <w:lang w:val="en-CA"/>
+        </w:rPr>
+      </w:pPr>
+      <w:r>
+        <w:rPr>
+          <w:i/>
+          <w:lang w:val="en-CA"/>
+        </w:rPr>
+        <w:t>Scenario name:</w:t>
+      </w:r>
+      <w:r>
+        <w:rPr>
+          <w:lang w:val="en-CA"/>
+        </w:rPr>
+        <w:t xml:space="preserve"> </w:t>
+      </w:r>
+      <w:r>
+        <w:rPr>
+          <w:lang w:val="en-CA"/>
+        </w:rPr>
+        <w:t xml:space="preserve">                  </w:t>
+      </w:r>
+      <w:r>
+        <w:rPr>
+          <w:lang w:val="en-CA"/>
+        </w:rPr>
+        <w:tab/>
+      </w:r>
+      <w:r>
+        <w:rPr>
+          <w:lang w:val="en-CA"/>
+        </w:rPr>
+        <w:tab/>
+      </w:r>
+      <w:r>
+        <w:rPr>
+          <w:lang w:val="en-CA"/>
+        </w:rPr>
+        <w:tab/>
+      </w:r>
+      <w:proofErr w:type="spellStart"/>
+      <w:r>
+        <w:rPr>
+          <w:u w:val="single"/>
+          <w:lang w:val="en-CA"/>
+        </w:rPr>
+        <w:t>deleteBowlOfCerealRecipe</w:t>
+      </w:r>
+      <w:proofErr w:type="spellEnd"/>
+    </w:p>
+    <w:p>
+      <w:pPr>
+        <w:rPr>
+          <w:lang w:val="en-CA"/>
+        </w:rPr>
+      </w:pPr>
+      <w:r>
+        <w:rPr>
+          <w:i/>
+        </w:rPr>
+        <w:t xml:space="preserve">Participating actor instance: </w:t>
+      </w:r>
+      <w:r>
+        <w:rPr>
+          <w:i/>
+        </w:rPr>
+        <w:t xml:space="preserve">      </w:t>
+      </w:r>
+      <w:r>
+        <w:rPr>
+          <w:i/>
+        </w:rPr>
+        <w:tab/>
+      </w:r>
+      <w:r>
+        <w:rPr>
+          <w:i/>
+        </w:rPr>
+        <w:tab/>
+      </w:r>
+      <w:r>
+        <w:rPr>
+          <w:i/>
+          <w:u w:val="single"/>
+        </w:rPr>
+        <w:t>Lee</w:t>
+      </w:r>
+    </w:p>
+    <w:p>
+      <w:pPr>
+        <w:rPr>
+          <w:lang w:val="en-CA"/>
+        </w:rPr>
+      </w:pPr>
+      <w:r>
+        <w:rPr>
+          <w:i/>
+        </w:rPr>
+        <w:t>Flow of events:</w:t>
+      </w:r>
+    </w:p>
+    <w:p>
+      <w:pPr>
+        <w:rPr>
+          <w:lang w:val="en-CA"/>
+        </w:rPr>
+      </w:pPr>
+    </w:p>
+    <w:p>
+      <w:pPr>
+        <w:ind w:left="4740"/>
+        <w:rPr>
+          <w:lang w:val="en-CA"/>
+        </w:rPr>
+      </w:pPr>
+      <w:r>
+        <w:rPr>
+          <w:lang w:val="en-CA"/>
+        </w:rPr>
+        <w:t xml:space="preserve">1. Lee opens the application on his </w:t>
+      </w:r>
+      <w:r>
+        <w:rPr>
+          <w:lang w:val="en-CA"/>
+        </w:rPr>
+        <w:t xml:space="preserve">  </w:t>
+      </w:r>
+      <w:r>
+        <w:rPr>
+          <w:lang w:val="en-CA"/>
+        </w:rPr>
+        <w:t xml:space="preserve">mobile </w:t>
+      </w:r>
+      <w:r>
+        <w:rPr>
+          <w:lang w:val="en-CA"/>
+        </w:rPr>
+        <w:t xml:space="preserve">  </w:t>
+      </w:r>
+      <w:r>
+        <w:rPr>
+          <w:lang w:val="en-CA"/>
+        </w:rPr>
+        <w:t>device.</w:t>
+      </w:r>
+    </w:p>
+    <w:p>
+      <w:pPr>
+        <w:ind w:left="4740"/>
+        <w:rPr>
+          <w:lang w:val="en-CA"/>
+        </w:rPr>
+      </w:pPr>
+      <w:r>
+        <w:rPr>
+          <w:lang w:val="en-CA"/>
+        </w:rPr>
+        <w:t>2. Lee clicks the Sign In button and enters his username and password followed by clicking the login button.</w:t>
+      </w:r>
+    </w:p>
+    <w:p>
+      <w:pPr>
+        <w:ind w:left="4740"/>
+        <w:rPr>
+          <w:lang w:val="en-CA"/>
+        </w:rPr>
+      </w:pPr>
+      <w:r>
+        <w:rPr>
+          <w:lang w:val="en-CA"/>
+        </w:rPr>
+        <w:t>4. His login information is verified as correct and he is logged in.</w:t>
+      </w:r>
+    </w:p>
+    <w:p>
+      <w:pPr>
+        <w:ind w:left="4740"/>
+        <w:rPr>
+          <w:lang w:val="en-CA"/>
+        </w:rPr>
+      </w:pPr>
+      <w:r>
+        <w:rPr>
+          <w:lang w:val="en-CA"/>
+        </w:rPr>
+        <w:t>5. Lee clicks the My Profile button and is brought to his profile page.</w:t>
+      </w:r>
+    </w:p>
+    <w:p>
+      <w:pPr>
+        <w:ind w:left="4740"/>
+        <w:rPr>
+          <w:lang w:val="en-CA"/>
+        </w:rPr>
+      </w:pPr>
+      <w:r>
+        <w:rPr>
+          <w:lang w:val="en-CA"/>
+        </w:rPr>
+        <w:t>6. Lee clicks the Delete button beside his Bowl of Cereal recipe.</w:t>
+      </w:r>
+    </w:p>
+    <w:p>
+      <w:pPr>
+        <w:ind w:left="4740"/>
+        <w:rPr>
+          <w:lang w:val="en-CA"/>
+        </w:rPr>
+      </w:pPr>
+      <w:r>
+        <w:rPr>
+          <w:lang w:val="en-CA"/>
+        </w:rPr>
+        <w:t>7. Lee clicks the Yes button when given the confirmation popup.</w:t>
+      </w:r>
+    </w:p>
+    <w:p>
+      <w:pPr>
+        <w:ind w:left="4425"/>
+        <w:rPr>
+          <w:lang w:val="en-CA"/>
+        </w:rPr>
+      </w:pPr>
+      <w:r>
+        <w:rPr>
+          <w:lang w:val="en-CA"/>
+        </w:rPr>
+        <w:lastRenderedPageBreak/>
+        <w:t>8. The recipe is removed from both Lee's profile and the database.</w:t>
+      </w:r>
+    </w:p>
+    <w:p>
+      <w:pPr>
+        <w:rPr>
+          <w:u w:val="single"/>
+          <w:lang w:val="en-CA"/>
+        </w:rPr>
+      </w:pPr>
+      <w:r>
+        <w:rPr>
+          <w:i/>
+          <w:lang w:val="en-CA"/>
+        </w:rPr>
+        <w:t>Scenario name:</w:t>
+      </w:r>
+      <w:r>
+        <w:rPr>
+          <w:lang w:val="en-CA"/>
+        </w:rPr>
+        <w:t xml:space="preserve"> </w:t>
+      </w:r>
+      <w:r>
+        <w:rPr>
+          <w:lang w:val="en-CA"/>
+        </w:rPr>
+        <w:tab/>
+      </w:r>
+      <w:r>
+        <w:rPr>
+          <w:lang w:val="en-CA"/>
+        </w:rPr>
+        <w:tab/>
+      </w:r>
+      <w:r>
+        <w:rPr>
+          <w:lang w:val="en-CA"/>
+        </w:rPr>
+        <w:tab/>
+      </w:r>
+      <w:r>
+        <w:rPr>
+          <w:lang w:val="en-CA"/>
+        </w:rPr>
+        <w:tab/>
+      </w:r>
+      <w:proofErr w:type="spellStart"/>
+      <w:r>
+        <w:rPr>
+          <w:u w:val="single"/>
+          <w:lang w:val="en-CA"/>
+        </w:rPr>
+        <w:t>addBowlOfCornFlakesRecipe</w:t>
+      </w:r>
+      <w:proofErr w:type="spellEnd"/>
+    </w:p>
+    <w:p>
+      <w:pPr>
+        <w:rPr>
+          <w:lang w:val="en-CA"/>
+        </w:rPr>
+      </w:pPr>
+      <w:r>
+        <w:rPr>
+          <w:i/>
+        </w:rPr>
+        <w:t xml:space="preserve">Participating actor instance: </w:t>
+      </w:r>
+      <w:r>
+        <w:rPr>
+          <w:i/>
+        </w:rPr>
+        <w:tab/>
+      </w:r>
+      <w:r>
+        <w:rPr>
+          <w:i/>
+        </w:rPr>
+        <w:tab/>
+      </w:r>
+      <w:r>
+        <w:rPr>
+          <w:i/>
+          <w:u w:val="single"/>
+        </w:rPr>
+        <w:t>Lee</w:t>
+      </w:r>
+    </w:p>
+    <w:p>
+      <w:pPr>
+        <w:rPr>
+          <w:lang w:val="en-CA"/>
+        </w:rPr>
+      </w:pPr>
+      <w:r>
+        <w:rPr>
+          <w:i/>
+        </w:rPr>
+        <w:t>Flow of events:</w:t>
+      </w:r>
+    </w:p>
+    <w:p>
+      <w:pPr>
+        <w:rPr>
+          <w:lang w:val="en-CA"/>
+        </w:rPr>
+      </w:pPr>
+    </w:p>
+    <w:p>
+      <w:pPr>
+        <w:ind w:left="4590"/>
+        <w:rPr>
+          <w:lang w:val="en-CA"/>
+        </w:rPr>
+      </w:pPr>
+      <w:r>
+        <w:rPr>
+          <w:lang w:val="en-CA"/>
+        </w:rPr>
+        <w:t>1. Lee opens the application on his mobile device.</w:t>
+      </w:r>
+    </w:p>
+    <w:p>
+      <w:pPr>
+        <w:ind w:left="4590"/>
+        <w:rPr>
+          <w:lang w:val="en-CA"/>
+        </w:rPr>
+      </w:pPr>
+      <w:r>
+        <w:rPr>
+          <w:lang w:val="en-CA"/>
+        </w:rPr>
+        <w:t>2. Lee clicks the Sign In button and enters his username and password followed by clicking the login button.</w:t>
+      </w:r>
+    </w:p>
+    <w:p>
+      <w:pPr>
+        <w:ind w:left="4590"/>
+        <w:rPr>
+          <w:lang w:val="en-CA"/>
+        </w:rPr>
+      </w:pPr>
+      <w:r>
+        <w:rPr>
+          <w:lang w:val="en-CA"/>
+        </w:rPr>
+        <w:t>3</w:t>
+      </w:r>
+      <w:r>
+        <w:rPr>
+          <w:lang w:val="en-CA"/>
+        </w:rPr>
+        <w:t xml:space="preserve">. His login information is verified as </w:t>
+      </w:r>
+      <w:r>
+        <w:rPr>
+          <w:lang w:val="en-CA"/>
+        </w:rPr>
+        <w:t xml:space="preserve">   </w:t>
+      </w:r>
+      <w:r>
+        <w:rPr>
+          <w:lang w:val="en-CA"/>
+        </w:rPr>
+        <w:t>correct and he is logged in.</w:t>
+      </w:r>
+    </w:p>
+    <w:p>
+      <w:pPr>
+        <w:ind w:left="3870" w:firstLine="720"/>
+        <w:rPr>
+          <w:lang w:val="en-CA"/>
+        </w:rPr>
+      </w:pPr>
+      <w:r>
+        <w:rPr>
+          <w:lang w:val="en-CA"/>
+        </w:rPr>
+        <w:t>4</w:t>
+      </w:r>
+      <w:r>
+        <w:rPr>
+          <w:lang w:val="en-CA"/>
+        </w:rPr>
+        <w:t>. Lee clicks the Add Recipe button.</w:t>
+      </w:r>
+    </w:p>
+    <w:p>
+      <w:pPr>
+        <w:ind w:left="4590"/>
+        <w:rPr>
+          <w:lang w:val="en-CA"/>
+        </w:rPr>
+      </w:pPr>
+      <w:r>
+        <w:rPr>
+          <w:lang w:val="en-CA"/>
+        </w:rPr>
+        <w:t>5</w:t>
+      </w:r>
+      <w:r>
+        <w:rPr>
+          <w:lang w:val="en-CA"/>
+        </w:rPr>
+        <w:t xml:space="preserve">. Lee enters the Recipe Name: Bowl of Corn Flakes, the Prep and Cook Time: 2 and 0 </w:t>
+      </w:r>
+      <w:proofErr w:type="spellStart"/>
+      <w:r>
+        <w:rPr>
+          <w:lang w:val="en-CA"/>
+        </w:rPr>
+        <w:t>mins</w:t>
+      </w:r>
+      <w:proofErr w:type="spellEnd"/>
+      <w:r>
+        <w:rPr>
+          <w:lang w:val="en-CA"/>
+        </w:rPr>
+        <w:t>, the Ingredients List: cereal and milk, the Category: Lazy, the Step by Step Directions: pour corn flakes in bowl, pour milk on cereal, enjoy, the Difficulty Rating (out of 5): 1, adds fancy a photo of the bowl of corn flakes, and adds the Number of Servings: 1, Lee does not add any extra notes about the recipe.</w:t>
+      </w:r>
+    </w:p>
+    <w:p>
+      <w:pPr>
+        <w:ind w:left="4590"/>
+        <w:rPr>
+          <w:lang w:val="en-CA"/>
+        </w:rPr>
+      </w:pPr>
+      <w:r>
+        <w:rPr>
+          <w:lang w:val="en-CA"/>
+        </w:rPr>
+        <w:t>6</w:t>
+      </w:r>
+      <w:r>
+        <w:rPr>
+          <w:lang w:val="en-CA"/>
+        </w:rPr>
+        <w:t>. Lee clicks submit and recipe is added to database along with Lee's username, and the Current Date: October, 30, 2014.</w:t>
+      </w:r>
+    </w:p>
+    <w:p>
+      <w:pPr>
+        <w:ind w:left="4590"/>
+        <w:rPr>
+          <w:lang w:val="en-CA"/>
+        </w:rPr>
+      </w:pPr>
+      <w:bookmarkStart w:id="0" w:name="_GoBack"/>
+      <w:bookmarkEnd w:id="0"/>
+    </w:p>
+    <w:p>
+      <w:pPr>
+        <w:rPr>
+          <w:rFonts w:ascii="Times New Roman" w:hAnsi="Times New Roman" w:cs="Times New Roman"/>
+          <w:u w:val="single"/>
+        </w:rPr>
+      </w:pPr>
+      <w:r>
+        <w:rPr>
+          <w:rFonts w:ascii="Times New Roman" w:hAnsi="Times New Roman" w:cs="Times New Roman"/>
+          <w:i/>
+        </w:rPr>
+        <w:t>Scenario name</w:t>
+      </w:r>
+      <w:r>
+        <w:rPr>
+          <w:rFonts w:ascii="Times New Roman" w:hAnsi="Times New Roman" w:cs="Times New Roman"/>
+          <w:i/>
+        </w:rPr>
+        <w:tab/>
+      </w:r>
+      <w:r>
+        <w:rPr>
+          <w:rFonts w:ascii="Times New Roman" w:hAnsi="Times New Roman" w:cs="Times New Roman"/>
+          <w:i/>
+        </w:rPr>
+        <w:tab/>
+      </w:r>
+      <w:r>
+        <w:rPr>
+          <w:rFonts w:ascii="Times New Roman" w:hAnsi="Times New Roman" w:cs="Times New Roman"/>
+          <w:i/>
+        </w:rPr>
+        <w:tab/>
+      </w:r>
+      <w:r>
+        <w:rPr>
+          <w:rFonts w:ascii="Times New Roman" w:hAnsi="Times New Roman" w:cs="Times New Roman"/>
+          <w:i/>
+        </w:rPr>
+        <w:tab/>
+      </w:r>
+      <w:r>
+        <w:rPr>
+          <w:rFonts w:ascii="Times New Roman" w:hAnsi="Times New Roman" w:cs="Times New Roman"/>
+          <w:i/>
+        </w:rPr>
+        <w:tab/>
+      </w:r>
+      <w:r>
+        <w:rPr>
+          <w:rFonts w:ascii="Times New Roman" w:hAnsi="Times New Roman" w:cs="Times New Roman"/>
+          <w:i/>
+        </w:rPr>
+        <w:tab/>
+      </w:r>
+      <w:proofErr w:type="spellStart"/>
+      <w:r>
+        <w:rPr>
+          <w:rFonts w:ascii="Times New Roman" w:hAnsi="Times New Roman" w:cs="Times New Roman"/>
+          <w:u w:val="single"/>
+        </w:rPr>
+        <w:t>rateCereal</w:t>
+      </w:r>
+      <w:proofErr w:type="spellEnd"/>
+    </w:p>
+    <w:p>
+      <w:pPr>
+        <w:rPr>
+          <w:rFonts w:ascii="Times New Roman" w:hAnsi="Times New Roman" w:cs="Times New Roman"/>
+          <w:u w:val="single"/>
+        </w:rPr>
+      </w:pPr>
+      <w:r>
+        <w:rPr>
+          <w:rFonts w:ascii="Times New Roman" w:hAnsi="Times New Roman" w:cs="Times New Roman"/>
+          <w:i/>
+        </w:rPr>
+        <w:t>Participating actor instances</w:t>
+      </w:r>
+      <w:r>
+        <w:rPr>
+          <w:rFonts w:ascii="Times New Roman" w:hAnsi="Times New Roman" w:cs="Times New Roman"/>
+          <w:i/>
+        </w:rPr>
+        <w:tab/>
+      </w:r>
+      <w:r>
+        <w:rPr>
+          <w:rFonts w:ascii="Times New Roman" w:hAnsi="Times New Roman" w:cs="Times New Roman"/>
+          <w:i/>
+        </w:rPr>
+        <w:tab/>
+      </w:r>
+      <w:r>
+        <w:rPr>
+          <w:rFonts w:ascii="Times New Roman" w:hAnsi="Times New Roman" w:cs="Times New Roman"/>
+          <w:i/>
+        </w:rPr>
+        <w:tab/>
+      </w:r>
+      <w:r>
+        <w:rPr>
+          <w:rFonts w:ascii="Times New Roman" w:hAnsi="Times New Roman" w:cs="Times New Roman"/>
+          <w:i/>
+        </w:rPr>
+        <w:tab/>
+      </w:r>
+      <w:r>
+        <w:rPr>
+          <w:rFonts w:ascii="Times New Roman" w:hAnsi="Times New Roman" w:cs="Times New Roman"/>
+          <w:u w:val="single"/>
+        </w:rPr>
+        <w:t>Ryan: User</w:t>
+      </w:r>
+    </w:p>
+    <w:p>
+      <w:pPr>
+        <w:ind w:left="5040" w:hanging="5040"/>
+        <w:rPr>
+          <w:rFonts w:ascii="Times New Roman" w:hAnsi="Times New Roman" w:cs="Times New Roman"/>
+        </w:rPr>
+      </w:pPr>
+      <w:proofErr w:type="gramStart"/>
+      <w:r>
+        <w:rPr>
+          <w:rFonts w:ascii="Times New Roman" w:hAnsi="Times New Roman" w:cs="Times New Roman"/>
+          <w:i/>
+        </w:rPr>
+        <w:t>Flow of events</w:t>
+      </w:r>
+      <w:r>
+        <w:rPr>
+          <w:rFonts w:ascii="Times New Roman" w:hAnsi="Times New Roman" w:cs="Times New Roman"/>
+          <w:i/>
+        </w:rPr>
+        <w:tab/>
+      </w:r>
+      <w:r>
+        <w:rPr>
+          <w:rFonts w:ascii="Times New Roman" w:hAnsi="Times New Roman" w:cs="Times New Roman"/>
+        </w:rPr>
+        <w:t>1.</w:t>
+      </w:r>
+      <w:proofErr w:type="gramEnd"/>
+      <w:r>
+        <w:rPr>
+          <w:rFonts w:ascii="Times New Roman" w:hAnsi="Times New Roman" w:cs="Times New Roman"/>
+        </w:rPr>
+        <w:t xml:space="preserve"> Ryan is hungry and wants to find an easy recipe to make, so he opens up the application.</w:t>
+      </w:r>
+    </w:p>
+    <w:p>
+      <w:pPr>
+        <w:ind w:left="5040" w:hanging="5040"/>
+        <w:rPr>
+          <w:rFonts w:ascii="Times New Roman" w:hAnsi="Times New Roman" w:cs="Times New Roman"/>
+        </w:rPr>
+      </w:pPr>
+      <w:r>
+        <w:rPr>
+          <w:rFonts w:ascii="Times New Roman" w:hAnsi="Times New Roman" w:cs="Times New Roman"/>
+          <w:i/>
+        </w:rPr>
+        <w:tab/>
+      </w:r>
+      <w:r>
+        <w:rPr>
+          <w:rFonts w:ascii="Times New Roman" w:hAnsi="Times New Roman" w:cs="Times New Roman"/>
+        </w:rPr>
+        <w:t>2. Ryan enters his username and password and is logged in to the application.</w:t>
+      </w:r>
+    </w:p>
+    <w:p>
+      <w:pPr>
+        <w:ind w:left="5040" w:hanging="5040"/>
+        <w:rPr>
+          <w:rFonts w:ascii="Times New Roman" w:hAnsi="Times New Roman" w:cs="Times New Roman"/>
+        </w:rPr>
+      </w:pPr>
+      <w:r>
+        <w:rPr>
+          <w:rFonts w:ascii="Times New Roman" w:hAnsi="Times New Roman" w:cs="Times New Roman"/>
+        </w:rPr>
+        <w:tab/>
+        <w:t>3. Ryan browses a list of recipes and finds one for a bowl of corn flakes.</w:t>
+      </w:r>
+    </w:p>
+    <w:p>
+      <w:pPr>
+        <w:ind w:left="5040" w:hanging="5040"/>
+        <w:rPr>
+          <w:rFonts w:ascii="Times New Roman" w:hAnsi="Times New Roman" w:cs="Times New Roman"/>
+        </w:rPr>
+      </w:pPr>
+      <w:r>
+        <w:rPr>
+          <w:rFonts w:ascii="Times New Roman" w:hAnsi="Times New Roman" w:cs="Times New Roman"/>
+        </w:rPr>
+        <w:tab/>
+        <w:t>4. Ryan clicks on the recipe and is brought to the recipe page. He follows the instructions and makes himself a bowl of cereal.</w:t>
+      </w:r>
+    </w:p>
+    <w:p>
+      <w:pPr>
+        <w:ind w:left="5040" w:hanging="5040"/>
+        <w:rPr>
+          <w:rFonts w:ascii="Times New Roman" w:hAnsi="Times New Roman" w:cs="Times New Roman"/>
+        </w:rPr>
+      </w:pPr>
+      <w:r>
+        <w:rPr>
+          <w:rFonts w:ascii="Times New Roman" w:hAnsi="Times New Roman" w:cs="Times New Roman"/>
+        </w:rPr>
+        <w:lastRenderedPageBreak/>
+        <w:tab/>
+        <w:t>5. After enjoying his cereal, he looks back at the recipe page and rates the recipe 4 stars.</w:t>
+      </w:r>
+    </w:p>
+    <w:p>
+      <w:pPr>
+        <w:ind w:left="5040" w:hanging="5040"/>
+        <w:rPr>
+          <w:rFonts w:ascii="Times New Roman" w:hAnsi="Times New Roman" w:cs="Times New Roman"/>
+        </w:rPr>
+      </w:pPr>
+      <w:r>
+        <w:rPr>
+          <w:rFonts w:ascii="Times New Roman" w:hAnsi="Times New Roman" w:cs="Times New Roman"/>
+        </w:rPr>
+        <w:tab/>
+        <w:t>6. He then closes the application.</w:t>
+      </w:r>
+    </w:p>
+    <w:p>
+      <w:pPr>
+        <w:rPr>
+          <w:lang w:val="en-CA"/>
+        </w:rPr>
+      </w:pPr>
+    </w:p>
+    <w:p>
+      <w:pPr>
+        <w:rPr>
+          <w:lang w:val="en-CA"/>
+        </w:rPr>
+      </w:pPr>
+    </w:p>
     <w:p>
       <w:pPr>
         <w:rPr>
@@ -572,18 +1436,12 @@
                 <w:rFonts w:ascii="Calibri" w:hAnsi="Calibri"/>
               </w:rPr>
             </w:pPr>
-            <w:r>
-              <w:rPr>
-                <w:rFonts w:ascii="Calibri" w:hAnsi="Calibri"/>
-              </w:rPr>
-              <w:t xml:space="preserve">The </w:t>
-            </w:r>
             <w:proofErr w:type="spellStart"/>
             <w:r>
               <w:rPr>
-                <w:rFonts w:ascii="Courier New" w:hAnsi="Courier New" w:cs="Courier New"/>
-              </w:rPr>
-              <w:t>ReportEmergency</w:t>
+                <w:rFonts w:ascii="Calibri" w:hAnsi="Calibri"/>
+              </w:rPr>
+              <w:t>sortByCuisine</w:t>
             </w:r>
             <w:proofErr w:type="spellEnd"/>
           </w:p>
@@ -626,25 +1484,17 @@
               </w:rPr>
               <w:t xml:space="preserve">Invoked by </w:t>
             </w:r>
-            <w:proofErr w:type="spellStart"/>
             <w:r>
               <w:rPr>
                 <w:rFonts w:ascii="Courier New" w:hAnsi="Courier New" w:cs="Courier New"/>
               </w:rPr>
-              <w:t>FieldOfficer</w:t>
-            </w:r>
-            <w:proofErr w:type="spellEnd"/>
+              <w:t>User</w:t>
+            </w:r>
             <w:r>
               <w:rPr>
                 <w:rFonts w:ascii="Calibri" w:hAnsi="Calibri"/>
               </w:rPr>
               <w:t xml:space="preserve"> </w:t>
-            </w:r>
-            <w:r>
-              <w:rPr>
-                <w:rFonts w:ascii="Calibri" w:hAnsi="Calibri"/>
-              </w:rPr>
-              <w:t>Communicates with Dispatcher</w:t>
             </w:r>
           </w:p>
         </w:tc>
@@ -686,20 +1536,25 @@
               </w:rPr>
               <w:t xml:space="preserve">1.The </w:t>
             </w:r>
-            <w:proofErr w:type="spellStart"/>
             <w:r>
               <w:rPr>
                 <w:rFonts w:ascii="Courier New" w:hAnsi="Courier New" w:cs="Courier New"/>
               </w:rPr>
-              <w:t>FieldOfficer</w:t>
-            </w:r>
-            <w:proofErr w:type="spellEnd"/>
-            <w:r>
-              <w:rPr>
-                <w:rFonts w:ascii="Calibri" w:hAnsi="Calibri"/>
-              </w:rPr>
-              <w:t xml:space="preserve"> activates the "Report Emergency" function of her terminal.</w:t>
-            </w:r>
+              <w:t>User</w:t>
+            </w:r>
+            <w:r>
+              <w:rPr>
+                <w:rFonts w:ascii="Calibri" w:hAnsi="Calibri"/>
+              </w:rPr>
+              <w:t xml:space="preserve"> opens cooking application</w:t>
+            </w:r>
+          </w:p>
+          <w:p>
+            <w:pPr>
+              <w:rPr>
+                <w:rFonts w:ascii="Calibri" w:hAnsi="Calibri"/>
+              </w:rPr>
+            </w:pPr>
           </w:p>
         </w:tc>
       </w:tr>
@@ -738,10 +1593,22 @@
               <w:rPr>
                 <w:rFonts w:ascii="Calibri" w:hAnsi="Calibri"/>
               </w:rPr>
-              <w:t>2. FRIEND responds by presenting a form to the officer.</w:t>
-            </w:r>
-            <w:bookmarkStart w:id="0" w:name="_GoBack"/>
-            <w:bookmarkEnd w:id="0"/>
+              <w:t xml:space="preserve">2. User clicks Sign in button and </w:t>
+            </w:r>
+            <w:proofErr w:type="gramStart"/>
+            <w:r>
+              <w:rPr>
+                <w:rFonts w:ascii="Calibri" w:hAnsi="Calibri"/>
+              </w:rPr>
+              <w:t>precedes</w:t>
+            </w:r>
+            <w:proofErr w:type="gramEnd"/>
+            <w:r>
+              <w:rPr>
+                <w:rFonts w:ascii="Calibri" w:hAnsi="Calibri"/>
+              </w:rPr>
+              <w:t xml:space="preserve"> to enter their username and password in the corresponding fields.</w:t>
+            </w:r>
           </w:p>
           <w:p>
             <w:pPr>
@@ -749,105 +1616,19 @@
                 <w:rFonts w:ascii="Calibri" w:hAnsi="Calibri"/>
               </w:rPr>
             </w:pPr>
-            <w:r>
-              <w:rPr>
-                <w:rFonts w:ascii="Calibri" w:hAnsi="Calibri"/>
-              </w:rPr>
-              <w:t xml:space="preserve">3. The </w:t>
-            </w:r>
-            <w:proofErr w:type="spellStart"/>
-            <w:r>
-              <w:rPr>
-                <w:rFonts w:ascii="Courier New" w:hAnsi="Courier New" w:cs="Courier New"/>
-              </w:rPr>
-              <w:t>FieldOfficer</w:t>
-            </w:r>
-            <w:proofErr w:type="spellEnd"/>
-            <w:r>
-              <w:rPr>
-                <w:rFonts w:ascii="Calibri" w:hAnsi="Calibri"/>
-              </w:rPr>
-              <w:t xml:space="preserve"> fills the form by selecting the emergency level, type, </w:t>
-            </w:r>
             <w:proofErr w:type="gramStart"/>
             <w:r>
               <w:rPr>
                 <w:rFonts w:ascii="Calibri" w:hAnsi="Calibri"/>
               </w:rPr>
-              <w:t>location</w:t>
+              <w:t>3.user</w:t>
             </w:r>
             <w:proofErr w:type="gramEnd"/>
             <w:r>
               <w:rPr>
                 <w:rFonts w:ascii="Calibri" w:hAnsi="Calibri"/>
               </w:rPr>
-              <w:t xml:space="preserve"> and brief description of the situation. The </w:t>
-            </w:r>
-            <w:proofErr w:type="spellStart"/>
-            <w:r>
-              <w:rPr>
-                <w:rFonts w:ascii="Courier New" w:hAnsi="Courier New" w:cs="Courier New"/>
-              </w:rPr>
-              <w:t>FieldOfficer</w:t>
-            </w:r>
-            <w:proofErr w:type="spellEnd"/>
-            <w:r>
-              <w:rPr>
-                <w:rFonts w:ascii="Calibri" w:hAnsi="Calibri"/>
-              </w:rPr>
-              <w:t xml:space="preserve"> also desc</w:t>
-            </w:r>
-            <w:r>
-              <w:rPr>
-                <w:rFonts w:ascii="Calibri" w:hAnsi="Calibri"/>
-              </w:rPr>
-              <w:t xml:space="preserve">ribes possible responses to the </w:t>
-            </w:r>
-            <w:r>
-              <w:rPr>
-                <w:rFonts w:ascii="Calibri" w:hAnsi="Calibri"/>
-              </w:rPr>
-              <w:t xml:space="preserve">emergency situation. Once the form is </w:t>
-            </w:r>
-            <w:proofErr w:type="gramStart"/>
-            <w:r>
-              <w:rPr>
-                <w:rFonts w:ascii="Calibri" w:hAnsi="Calibri"/>
-              </w:rPr>
-              <w:t>completed ,</w:t>
-            </w:r>
-            <w:proofErr w:type="gramEnd"/>
-            <w:r>
-              <w:rPr>
-                <w:rFonts w:ascii="Calibri" w:hAnsi="Calibri"/>
-              </w:rPr>
-              <w:t xml:space="preserve"> the </w:t>
-            </w:r>
-            <w:proofErr w:type="spellStart"/>
-            <w:r>
-              <w:rPr>
-                <w:rFonts w:ascii="Courier New" w:hAnsi="Courier New" w:cs="Courier New"/>
-              </w:rPr>
-              <w:t>FieldOfficer</w:t>
-            </w:r>
-            <w:proofErr w:type="spellEnd"/>
-            <w:r>
-              <w:rPr>
-                <w:rFonts w:ascii="Calibri" w:hAnsi="Calibri"/>
-              </w:rPr>
-              <w:t xml:space="preserve"> submits the form, at which point the </w:t>
-            </w:r>
-            <w:r>
-              <w:rPr>
-                <w:rFonts w:ascii="Courier New" w:hAnsi="Courier New" w:cs="Courier New"/>
-              </w:rPr>
-              <w:t>Dispatcher</w:t>
-            </w:r>
-            <w:r>
-              <w:rPr>
-                <w:rFonts w:ascii="Calibri" w:hAnsi="Calibri"/>
-              </w:rPr>
-              <w:t xml:space="preserve"> is notified. </w:t>
+              <w:t xml:space="preserve"> submits login information by clicking the Login button.</w:t>
             </w:r>
           </w:p>
           <w:p>
@@ -856,61 +1637,118 @@
                 <w:rFonts w:ascii="Calibri" w:hAnsi="Calibri"/>
               </w:rPr>
             </w:pPr>
-            <w:r>
-              <w:rPr>
-                <w:rFonts w:ascii="Calibri" w:hAnsi="Calibri"/>
-              </w:rPr>
-              <w:t xml:space="preserve">4. The </w:t>
-            </w:r>
-            <w:r>
-              <w:rPr>
-                <w:rFonts w:ascii="Courier New" w:hAnsi="Courier New" w:cs="Courier New"/>
-              </w:rPr>
-              <w:t>Dispatcher</w:t>
-            </w:r>
-            <w:r>
-              <w:rPr>
-                <w:rFonts w:ascii="Calibri" w:hAnsi="Calibri"/>
-              </w:rPr>
-              <w:t xml:space="preserve"> reviews the submitted information and creates an Incident in the databas</w:t>
-            </w:r>
-            <w:r>
-              <w:rPr>
-                <w:rFonts w:ascii="Calibri" w:hAnsi="Calibri"/>
-              </w:rPr>
-              <w:t xml:space="preserve">e by invoking the </w:t>
-            </w:r>
-            <w:proofErr w:type="spellStart"/>
-            <w:r>
-              <w:rPr>
-                <w:rFonts w:ascii="Courier New" w:hAnsi="Courier New" w:cs="Courier New"/>
-              </w:rPr>
-              <w:t>OpenIncident</w:t>
-            </w:r>
-            <w:proofErr w:type="spellEnd"/>
-            <w:r>
-              <w:rPr>
-                <w:rFonts w:ascii="Calibri" w:hAnsi="Calibri"/>
-              </w:rPr>
-              <w:t xml:space="preserve"> </w:t>
-            </w:r>
-            <w:r>
-              <w:rPr>
-                <w:rFonts w:ascii="Calibri" w:hAnsi="Calibri"/>
-              </w:rPr>
-              <w:t xml:space="preserve">use case. The </w:t>
-            </w:r>
-            <w:r>
-              <w:rPr>
-                <w:rFonts w:ascii="Courier New" w:hAnsi="Courier New" w:cs="Courier New"/>
-              </w:rPr>
-              <w:t>Dispatcher</w:t>
-            </w:r>
-            <w:r>
-              <w:rPr>
-                <w:rFonts w:ascii="Calibri" w:hAnsi="Calibri"/>
-              </w:rPr>
-              <w:t xml:space="preserve"> selects a response and acknowledges the emergency report.</w:t>
+            <w:proofErr w:type="gramStart"/>
+            <w:r>
+              <w:rPr>
+                <w:rFonts w:ascii="Calibri" w:hAnsi="Calibri"/>
+              </w:rPr>
+              <w:t>4.If</w:t>
+            </w:r>
+            <w:proofErr w:type="gramEnd"/>
+            <w:r>
+              <w:rPr>
+                <w:rFonts w:ascii="Calibri" w:hAnsi="Calibri"/>
+              </w:rPr>
+              <w:t xml:space="preserve"> login information is verified as correct, user is logged in.</w:t>
+            </w:r>
+          </w:p>
+          <w:p>
+            <w:pPr>
+              <w:rPr>
+                <w:rFonts w:ascii="Calibri" w:hAnsi="Calibri"/>
+              </w:rPr>
+            </w:pPr>
+            <w:r>
+              <w:rPr>
+                <w:rFonts w:ascii="Calibri" w:hAnsi="Calibri"/>
+              </w:rPr>
+              <w:t>5. User opens dropdown menu under heading cuisine.</w:t>
+            </w:r>
+          </w:p>
+          <w:p>
+            <w:pPr>
+              <w:rPr>
+                <w:rFonts w:ascii="Calibri" w:hAnsi="Calibri"/>
+                <w:noProof/>
+              </w:rPr>
+            </w:pPr>
+            <w:r>
+              <w:rPr>
+                <w:rFonts w:ascii="Calibri" w:hAnsi="Calibri"/>
+              </w:rPr>
+              <w:t xml:space="preserve">6. User clicks on </w:t>
+            </w:r>
+            <w:r>
+              <w:rPr>
+                <w:rFonts w:ascii="Calibri" w:hAnsi="Calibri"/>
+                <w:noProof/>
+              </w:rPr>
+              <w:t>mediterranean</w:t>
+            </w:r>
+            <w:r>
+              <w:rPr>
+                <w:rFonts w:ascii="Calibri" w:hAnsi="Calibri"/>
+                <w:noProof/>
+              </w:rPr>
+              <w:t xml:space="preserve"> which is dislayed as one of the numerous options displayed under cuisine.</w:t>
+            </w:r>
+          </w:p>
+          <w:p>
+            <w:pPr>
+              <w:rPr>
+                <w:rFonts w:ascii="Calibri" w:hAnsi="Calibri"/>
+                <w:noProof/>
+              </w:rPr>
+            </w:pPr>
+            <w:r>
+              <w:rPr>
+                <w:rFonts w:ascii="Calibri" w:hAnsi="Calibri"/>
+                <w:noProof/>
+              </w:rPr>
+              <w:t xml:space="preserve">7. all cuisine uploaded by users that were identified as </w:t>
+            </w:r>
+            <w:r>
+              <w:rPr>
+                <w:rFonts w:ascii="Calibri" w:hAnsi="Calibri"/>
+                <w:noProof/>
+              </w:rPr>
+              <w:t>mediterranean</w:t>
+            </w:r>
+            <w:r>
+              <w:rPr>
+                <w:rFonts w:ascii="Calibri" w:hAnsi="Calibri"/>
+                <w:noProof/>
+              </w:rPr>
+              <w:t xml:space="preserve"> are displayed in most recently added order.</w:t>
+            </w:r>
+          </w:p>
+          <w:p>
+            <w:pPr>
+              <w:rPr>
+                <w:rFonts w:ascii="Calibri" w:hAnsi="Calibri"/>
+                <w:noProof/>
+              </w:rPr>
+            </w:pPr>
+            <w:r>
+              <w:rPr>
+                <w:rFonts w:ascii="Calibri" w:hAnsi="Calibri"/>
+                <w:noProof/>
+              </w:rPr>
+              <w:t>8. user clicks on Red-Wine Risotto</w:t>
+            </w:r>
+          </w:p>
+          <w:p>
+            <w:pPr>
+              <w:rPr>
+                <w:rFonts w:ascii="Calibri" w:hAnsi="Calibri"/>
+              </w:rPr>
+            </w:pPr>
+            <w:r>
+              <w:rPr>
+                <w:rFonts w:ascii="Calibri" w:hAnsi="Calibri"/>
+                <w:noProof/>
+              </w:rPr>
+              <w:t>9. ingredients ,cooking time , prep  time, step by step directions and etc are all displayed under the Red-Wine Risotto</w:t>
             </w:r>
           </w:p>
         </w:tc>
@@ -950,132 +1788,7 @@
               <w:rPr>
                 <w:rFonts w:ascii="Calibri" w:hAnsi="Calibri"/>
               </w:rPr>
-              <w:t xml:space="preserve">5. The </w:t>
-            </w:r>
-            <w:proofErr w:type="spellStart"/>
-            <w:r>
-              <w:rPr>
-                <w:rFonts w:ascii="Courier New" w:hAnsi="Courier New" w:cs="Courier New"/>
-              </w:rPr>
-              <w:t>FieldOfficer</w:t>
-            </w:r>
-            <w:proofErr w:type="spellEnd"/>
-            <w:r>
-              <w:rPr>
-                <w:rFonts w:ascii="Calibri" w:hAnsi="Calibri"/>
-              </w:rPr>
-              <w:t xml:space="preserve"> receiv</w:t>
-            </w:r>
-            <w:r>
-              <w:rPr>
-                <w:rFonts w:ascii="Calibri" w:hAnsi="Calibri"/>
-              </w:rPr>
-              <w:t xml:space="preserve">es the acknowledgement and the </w:t>
-            </w:r>
-            <w:r>
-              <w:rPr>
-                <w:rFonts w:ascii="Calibri" w:hAnsi="Calibri"/>
-              </w:rPr>
-              <w:t>selected response.</w:t>
-            </w:r>
-          </w:p>
-        </w:tc>
-      </w:tr>
-      <w:tr>
-        <w:tc>
-          <w:tcPr>
-            <w:tcW w:w="4428" w:type="dxa"/>
-          </w:tcPr>
-          <w:p>
-            <w:pPr>
-              <w:rPr>
-                <w:rFonts w:ascii="Times New Roman" w:hAnsi="Times New Roman" w:cs="Times New Roman"/>
-                <w:i/>
-              </w:rPr>
-            </w:pPr>
-            <w:r>
-              <w:rPr>
-                <w:rFonts w:ascii="Times New Roman" w:hAnsi="Times New Roman" w:cs="Times New Roman"/>
-                <w:i/>
-              </w:rPr>
-              <w:t>Special requirements</w:t>
-            </w:r>
-          </w:p>
-        </w:tc>
-        <w:tc>
-          <w:tcPr>
-            <w:tcW w:w="4428" w:type="dxa"/>
-          </w:tcPr>
-          <w:p>
-            <w:pPr>
-              <w:rPr>
-                <w:rFonts w:ascii="Calibri" w:hAnsi="Calibri"/>
-              </w:rPr>
-            </w:pPr>
-            <w:r>
-              <w:rPr>
-                <w:rFonts w:ascii="Calibri" w:hAnsi="Calibri"/>
-              </w:rPr>
-              <w:t xml:space="preserve">The </w:t>
-            </w:r>
-            <w:proofErr w:type="spellStart"/>
-            <w:r>
-              <w:rPr>
-                <w:rFonts w:ascii="Courier New" w:hAnsi="Courier New" w:cs="Courier New"/>
-              </w:rPr>
-              <w:t>FieldOfficer</w:t>
-            </w:r>
-            <w:r>
-              <w:rPr>
-                <w:rFonts w:ascii="Calibri" w:hAnsi="Calibri"/>
-              </w:rPr>
-              <w:t>'s</w:t>
-            </w:r>
-            <w:proofErr w:type="spellEnd"/>
-            <w:r>
-              <w:rPr>
-                <w:rFonts w:ascii="Calibri" w:hAnsi="Calibri"/>
-              </w:rPr>
-              <w:t xml:space="preserve"> report is a</w:t>
-            </w:r>
-            <w:r>
-              <w:rPr>
-                <w:rFonts w:ascii="Calibri" w:hAnsi="Calibri"/>
-              </w:rPr>
-              <w:t xml:space="preserve">cknowledged within 30 seconds. </w:t>
-            </w:r>
-          </w:p>
-          <w:p>
-            <w:pPr>
-              <w:rPr>
-                <w:rFonts w:ascii="Calibri" w:hAnsi="Calibri"/>
-              </w:rPr>
-            </w:pPr>
-            <w:r>
-              <w:rPr>
-                <w:rFonts w:ascii="Calibri" w:hAnsi="Calibri"/>
-              </w:rPr>
-              <w:t xml:space="preserve">The selected response arrives no later than 30 seconds after </w:t>
-            </w:r>
-            <w:proofErr w:type="gramStart"/>
-            <w:r>
-              <w:rPr>
-                <w:rFonts w:ascii="Calibri" w:hAnsi="Calibri"/>
-              </w:rPr>
-              <w:t xml:space="preserve">it is sent by the </w:t>
-            </w:r>
-            <w:r>
-              <w:rPr>
-                <w:rFonts w:ascii="Courier New" w:hAnsi="Courier New" w:cs="Courier New"/>
-              </w:rPr>
-              <w:t>Dispatcher</w:t>
-            </w:r>
-            <w:proofErr w:type="gramEnd"/>
-            <w:r>
-              <w:rPr>
-                <w:rFonts w:ascii="Calibri" w:hAnsi="Calibri"/>
-              </w:rPr>
-              <w:t>.</w:t>
+              <w:t>10. user finishes cooking and closes app</w:t>
             </w:r>
           </w:p>
         </w:tc>
@@ -1091,18 +1804,1032 @@
     <w:p>
       <w:pPr>
         <w:rPr>
-          <w:rFonts w:ascii="Calibri" w:hAnsi="Calibri"/>
-          <w:noProof/>
-        </w:rPr>
-      </w:pPr>
-      <w:r>
-        <w:rPr>
-          <w:rFonts w:ascii="Calibri" w:hAnsi="Calibri"/>
-          <w:b/>
-          <w:noProof/>
           <w:u w:val="single"/>
-        </w:rPr>
-        <w:t>Identify non-functional requirements</w:t>
+          <w:lang w:val="en-CA"/>
+        </w:rPr>
+      </w:pPr>
+      <w:r>
+        <w:rPr>
+          <w:i/>
+          <w:lang w:val="en-CA"/>
+        </w:rPr>
+        <w:t>Use case name:</w:t>
+      </w:r>
+      <w:r>
+        <w:rPr>
+          <w:lang w:val="en-CA"/>
+        </w:rPr>
+        <w:t xml:space="preserve"> </w:t>
+      </w:r>
+      <w:r>
+        <w:rPr>
+          <w:lang w:val="en-CA"/>
+        </w:rPr>
+        <w:tab/>
+      </w:r>
+      <w:r>
+        <w:rPr>
+          <w:lang w:val="en-CA"/>
+        </w:rPr>
+        <w:tab/>
+      </w:r>
+      <w:r>
+        <w:rPr>
+          <w:lang w:val="en-CA"/>
+        </w:rPr>
+        <w:tab/>
+      </w:r>
+      <w:r>
+        <w:rPr>
+          <w:lang w:val="en-CA"/>
+        </w:rPr>
+        <w:tab/>
+      </w:r>
+      <w:proofErr w:type="spellStart"/>
+      <w:r>
+        <w:rPr>
+          <w:u w:val="single"/>
+          <w:lang w:val="en-CA"/>
+        </w:rPr>
+        <w:t>addRecipe</w:t>
+      </w:r>
+      <w:proofErr w:type="spellEnd"/>
+    </w:p>
+    <w:p>
+      <w:pPr>
+        <w:rPr>
+          <w:lang w:val="en-CA"/>
+        </w:rPr>
+      </w:pPr>
+      <w:r>
+        <w:rPr>
+          <w:i/>
+        </w:rPr>
+        <w:t xml:space="preserve">Participating actor instance: </w:t>
+      </w:r>
+      <w:r>
+        <w:rPr>
+          <w:i/>
+        </w:rPr>
+        <w:tab/>
+      </w:r>
+      <w:r>
+        <w:rPr>
+          <w:i/>
+        </w:rPr>
+        <w:tab/>
+      </w:r>
+      <w:r>
+        <w:rPr>
+          <w:i/>
+          <w:u w:val="single"/>
+        </w:rPr>
+        <w:t>User</w:t>
+      </w:r>
+    </w:p>
+    <w:p>
+      <w:pPr>
+        <w:rPr>
+          <w:lang w:val="en-CA"/>
+        </w:rPr>
+      </w:pPr>
+      <w:r>
+        <w:rPr>
+          <w:lang w:val="en-CA"/>
+        </w:rPr>
+        <w:t xml:space="preserve">Entry Condition: </w:t>
+      </w:r>
+      <w:r>
+        <w:rPr>
+          <w:lang w:val="en-CA"/>
+        </w:rPr>
+        <w:tab/>
+      </w:r>
+      <w:r>
+        <w:rPr>
+          <w:lang w:val="en-CA"/>
+        </w:rPr>
+        <w:tab/>
+      </w:r>
+      <w:r>
+        <w:rPr>
+          <w:lang w:val="en-CA"/>
+        </w:rPr>
+        <w:tab/>
+      </w:r>
+      <w:r>
+        <w:rPr>
+          <w:lang w:val="en-CA"/>
+        </w:rPr>
+        <w:tab/>
+      </w:r>
+      <w:r>
+        <w:rPr>
+          <w:lang w:val="en-CA"/>
+        </w:rPr>
+        <w:t>1. User opens application.</w:t>
+      </w:r>
+    </w:p>
+    <w:p>
+      <w:pPr>
+        <w:ind w:left="4320" w:hanging="4320"/>
+        <w:rPr>
+          <w:lang w:val="en-CA"/>
+        </w:rPr>
+      </w:pPr>
+      <w:r>
+        <w:rPr>
+          <w:i/>
+        </w:rPr>
+        <w:t>Flow of events:</w:t>
+      </w:r>
+      <w:r>
+        <w:rPr>
+          <w:lang w:val="en-CA"/>
+        </w:rPr>
+        <w:tab/>
+      </w:r>
+      <w:r>
+        <w:rPr>
+          <w:lang w:val="en-CA"/>
+        </w:rPr>
+        <w:t xml:space="preserve">2. User clicks Sign In button and </w:t>
+      </w:r>
+      <w:proofErr w:type="gramStart"/>
+      <w:r>
+        <w:rPr>
+          <w:lang w:val="en-CA"/>
+        </w:rPr>
+        <w:t>precedes</w:t>
+      </w:r>
+      <w:proofErr w:type="gramEnd"/>
+      <w:r>
+        <w:rPr>
+          <w:lang w:val="en-CA"/>
+        </w:rPr>
+        <w:t xml:space="preserve"> to enter their username and password in the corresponding fields.</w:t>
+      </w:r>
+    </w:p>
+    <w:p>
+      <w:pPr>
+        <w:ind w:left="4320"/>
+        <w:rPr>
+          <w:lang w:val="en-CA"/>
+        </w:rPr>
+      </w:pPr>
+      <w:r>
+        <w:rPr>
+          <w:lang w:val="en-CA"/>
+        </w:rPr>
+        <w:t>3. User submits login information by clicking the Login button.</w:t>
+      </w:r>
+    </w:p>
+    <w:p>
+      <w:pPr>
+        <w:ind w:left="4320"/>
+        <w:rPr>
+          <w:lang w:val="en-CA"/>
+        </w:rPr>
+      </w:pPr>
+      <w:r>
+        <w:rPr>
+          <w:lang w:val="en-CA"/>
+        </w:rPr>
+        <w:lastRenderedPageBreak/>
+        <w:t>4. If login information is verified as correct, user is logged in.</w:t>
+      </w:r>
+    </w:p>
+    <w:p>
+      <w:pPr>
+        <w:ind w:left="3600" w:firstLine="720"/>
+        <w:rPr>
+          <w:lang w:val="en-CA"/>
+        </w:rPr>
+      </w:pPr>
+      <w:r>
+        <w:rPr>
+          <w:lang w:val="en-CA"/>
+        </w:rPr>
+        <w:t>5. User clicks Add Recipe button.</w:t>
+      </w:r>
+    </w:p>
+    <w:p>
+      <w:pPr>
+        <w:ind w:left="4320"/>
+        <w:rPr>
+          <w:lang w:val="en-CA"/>
+        </w:rPr>
+      </w:pPr>
+      <w:r>
+        <w:rPr>
+          <w:lang w:val="en-CA"/>
+        </w:rPr>
+        <w:t>6. User enters Recipe Name, Prep and Cook Time, Ingredients List, Category, Step by Step Directions, Difficulty Rating (out of 5), adds a photo, Number of Servings, Extra Notes (optional).</w:t>
+      </w:r>
+    </w:p>
+    <w:p>
+      <w:pPr>
+        <w:ind w:left="4320" w:hanging="4320"/>
+        <w:rPr>
+          <w:lang w:val="en-CA"/>
+        </w:rPr>
+      </w:pPr>
+      <w:r>
+        <w:rPr>
+          <w:lang w:val="en-CA"/>
+        </w:rPr>
+        <w:t xml:space="preserve">Exit Condition: </w:t>
+      </w:r>
+      <w:r>
+        <w:rPr>
+          <w:lang w:val="en-CA"/>
+        </w:rPr>
+        <w:tab/>
+      </w:r>
+      <w:r>
+        <w:rPr>
+          <w:lang w:val="en-CA"/>
+        </w:rPr>
+        <w:t>7. User clicks submit and recipe is added to database along with Username of user, Current Date.</w:t>
+      </w:r>
+    </w:p>
+    <w:p>
+      <w:pPr>
+        <w:rPr>
+          <w:lang w:val="en-CA"/>
+        </w:rPr>
+      </w:pPr>
+    </w:p>
+    <w:p>
+      <w:pPr>
+        <w:rPr>
+          <w:lang w:val="en-CA"/>
+        </w:rPr>
+      </w:pPr>
+    </w:p>
+    <w:p>
+      <w:pPr>
+        <w:rPr>
+          <w:u w:val="single"/>
+          <w:lang w:val="en-CA"/>
+        </w:rPr>
+      </w:pPr>
+      <w:r>
+        <w:rPr>
+          <w:i/>
+          <w:lang w:val="en-CA"/>
+        </w:rPr>
+        <w:t>Use case name:</w:t>
+      </w:r>
+      <w:r>
+        <w:rPr>
+          <w:lang w:val="en-CA"/>
+        </w:rPr>
+        <w:t xml:space="preserve"> </w:t>
+      </w:r>
+      <w:r>
+        <w:rPr>
+          <w:lang w:val="en-CA"/>
+        </w:rPr>
+        <w:tab/>
+      </w:r>
+      <w:r>
+        <w:rPr>
+          <w:lang w:val="en-CA"/>
+        </w:rPr>
+        <w:tab/>
+      </w:r>
+      <w:r>
+        <w:rPr>
+          <w:lang w:val="en-CA"/>
+        </w:rPr>
+        <w:tab/>
+      </w:r>
+      <w:r>
+        <w:rPr>
+          <w:lang w:val="en-CA"/>
+        </w:rPr>
+        <w:tab/>
+      </w:r>
+      <w:proofErr w:type="spellStart"/>
+      <w:r>
+        <w:rPr>
+          <w:u w:val="single"/>
+          <w:lang w:val="en-CA"/>
+        </w:rPr>
+        <w:t>deleteRecipe</w:t>
+      </w:r>
+      <w:proofErr w:type="spellEnd"/>
+    </w:p>
+    <w:p>
+      <w:pPr>
+        <w:rPr>
+          <w:lang w:val="en-CA"/>
+        </w:rPr>
+      </w:pPr>
+      <w:r>
+        <w:rPr>
+          <w:i/>
+        </w:rPr>
+        <w:t xml:space="preserve">Participating actor instance: </w:t>
+      </w:r>
+      <w:r>
+        <w:rPr>
+          <w:i/>
+        </w:rPr>
+        <w:tab/>
+      </w:r>
+      <w:r>
+        <w:rPr>
+          <w:i/>
+        </w:rPr>
+        <w:tab/>
+      </w:r>
+      <w:r>
+        <w:rPr>
+          <w:i/>
+          <w:u w:val="single"/>
+        </w:rPr>
+        <w:t>User</w:t>
+      </w:r>
+    </w:p>
+    <w:p>
+      <w:pPr>
+        <w:rPr>
+          <w:lang w:val="en-CA"/>
+        </w:rPr>
+      </w:pPr>
+    </w:p>
+    <w:p>
+      <w:pPr>
+        <w:rPr>
+          <w:lang w:val="en-CA"/>
+        </w:rPr>
+      </w:pPr>
+      <w:r>
+        <w:rPr>
+          <w:lang w:val="en-CA"/>
+        </w:rPr>
+        <w:t>Entry condition:</w:t>
+      </w:r>
+      <w:r>
+        <w:rPr>
+          <w:lang w:val="en-CA"/>
+        </w:rPr>
+        <w:tab/>
+      </w:r>
+      <w:r>
+        <w:rPr>
+          <w:lang w:val="en-CA"/>
+        </w:rPr>
+        <w:tab/>
+      </w:r>
+      <w:r>
+        <w:rPr>
+          <w:lang w:val="en-CA"/>
+        </w:rPr>
+        <w:tab/>
+      </w:r>
+      <w:r>
+        <w:rPr>
+          <w:lang w:val="en-CA"/>
+        </w:rPr>
+        <w:tab/>
+      </w:r>
+      <w:r>
+        <w:rPr>
+          <w:lang w:val="en-CA"/>
+        </w:rPr>
+        <w:t>1. User opens application.</w:t>
+      </w:r>
+    </w:p>
+    <w:p>
+      <w:pPr>
+        <w:ind w:left="4320" w:hanging="4320"/>
+        <w:rPr>
+          <w:lang w:val="en-CA"/>
+        </w:rPr>
+      </w:pPr>
+      <w:r>
+        <w:rPr>
+          <w:i/>
+        </w:rPr>
+        <w:t>Flow of events:</w:t>
+      </w:r>
+      <w:r>
+        <w:rPr>
+          <w:lang w:val="en-CA"/>
+        </w:rPr>
+        <w:tab/>
+      </w:r>
+      <w:r>
+        <w:rPr>
+          <w:lang w:val="en-CA"/>
+        </w:rPr>
+        <w:t xml:space="preserve">2. User clicks Sign In button and </w:t>
+      </w:r>
+      <w:proofErr w:type="gramStart"/>
+      <w:r>
+        <w:rPr>
+          <w:lang w:val="en-CA"/>
+        </w:rPr>
+        <w:t>precedes</w:t>
+      </w:r>
+      <w:proofErr w:type="gramEnd"/>
+      <w:r>
+        <w:rPr>
+          <w:lang w:val="en-CA"/>
+        </w:rPr>
+        <w:t xml:space="preserve"> to enter their username and password in the corresponding fields.</w:t>
+      </w:r>
+    </w:p>
+    <w:p>
+      <w:pPr>
+        <w:ind w:left="4320"/>
+        <w:rPr>
+          <w:lang w:val="en-CA"/>
+        </w:rPr>
+      </w:pPr>
+      <w:r>
+        <w:rPr>
+          <w:lang w:val="en-CA"/>
+        </w:rPr>
+        <w:t>3. User submits login information by clicking the Login button.</w:t>
+      </w:r>
+    </w:p>
+    <w:p>
+      <w:pPr>
+        <w:ind w:left="4320"/>
+        <w:rPr>
+          <w:lang w:val="en-CA"/>
+        </w:rPr>
+      </w:pPr>
+      <w:r>
+        <w:rPr>
+          <w:lang w:val="en-CA"/>
+        </w:rPr>
+        <w:t>4. If login information is verified as correct, user is logged in.</w:t>
+      </w:r>
+    </w:p>
+    <w:p>
+      <w:pPr>
+        <w:ind w:left="4320"/>
+        <w:rPr>
+          <w:lang w:val="en-CA"/>
+        </w:rPr>
+      </w:pPr>
+      <w:r>
+        <w:rPr>
+          <w:lang w:val="en-CA"/>
+        </w:rPr>
+        <w:t>5. User clicks the My Profile button and is taken to their profile page.</w:t>
+      </w:r>
+    </w:p>
+    <w:p>
+      <w:pPr>
+        <w:ind w:left="4320"/>
+        <w:rPr>
+          <w:lang w:val="en-CA"/>
+        </w:rPr>
+      </w:pPr>
+      <w:r>
+        <w:rPr>
+          <w:lang w:val="en-CA"/>
+        </w:rPr>
+        <w:t>6. User scrolls through their list of recipes and beside the desired recipe, clicks the Delete Recipe button.</w:t>
+      </w:r>
+    </w:p>
+    <w:p>
+      <w:pPr>
+        <w:ind w:left="4320"/>
+        <w:rPr>
+          <w:lang w:val="en-CA"/>
+        </w:rPr>
+      </w:pPr>
+      <w:r>
+        <w:rPr>
+          <w:lang w:val="en-CA"/>
+        </w:rPr>
+        <w:t>7. A confirmation popup is displayed with text "Are you sure you would like to delete this recipe?" along with a Yes button and a No button.</w:t>
+      </w:r>
+    </w:p>
+    <w:p>
+      <w:pPr>
+        <w:ind w:left="4320" w:hanging="4320"/>
+        <w:rPr>
+          <w:lang w:val="en-CA"/>
+        </w:rPr>
+      </w:pPr>
+      <w:r>
+        <w:rPr>
+          <w:lang w:val="en-CA"/>
+        </w:rPr>
+        <w:t xml:space="preserve">Exit Condition: </w:t>
+      </w:r>
+      <w:r>
+        <w:rPr>
+          <w:lang w:val="en-CA"/>
+        </w:rPr>
+        <w:tab/>
+      </w:r>
+      <w:r>
+        <w:rPr>
+          <w:lang w:val="en-CA"/>
+        </w:rPr>
+        <w:t xml:space="preserve">8. </w:t>
+      </w:r>
+      <w:proofErr w:type="gramStart"/>
+      <w:r>
+        <w:rPr>
+          <w:lang w:val="en-CA"/>
+        </w:rPr>
+        <w:t>If</w:t>
+      </w:r>
+      <w:proofErr w:type="gramEnd"/>
+      <w:r>
+        <w:rPr>
+          <w:lang w:val="en-CA"/>
+        </w:rPr>
+        <w:t xml:space="preserve"> user clicks yes, the recipe is removed from both their profile and the database.</w:t>
+      </w:r>
+    </w:p>
+    <w:p>
+      <w:pPr>
+        <w:rPr>
+          <w:lang w:val="en-CA"/>
+        </w:rPr>
+      </w:pPr>
+    </w:p>
+    <w:p>
+      <w:pPr>
+        <w:rPr>
+          <w:lang w:val="en-CA"/>
+        </w:rPr>
+      </w:pPr>
+    </w:p>
+    <w:p>
+      <w:pPr>
+        <w:rPr>
+          <w:rFonts w:ascii="Times New Roman" w:hAnsi="Times New Roman" w:cs="Times New Roman"/>
+        </w:rPr>
+      </w:pPr>
+      <w:r>
+        <w:rPr>
+          <w:rFonts w:ascii="Times New Roman" w:hAnsi="Times New Roman" w:cs="Times New Roman"/>
+          <w:i/>
+        </w:rPr>
+        <w:t>Use case name</w:t>
+      </w:r>
+      <w:r>
+        <w:rPr>
+          <w:rFonts w:ascii="Times New Roman" w:hAnsi="Times New Roman" w:cs="Times New Roman"/>
+          <w:i/>
+        </w:rPr>
+        <w:tab/>
+      </w:r>
+      <w:r>
+        <w:rPr>
+          <w:rFonts w:ascii="Times New Roman" w:hAnsi="Times New Roman" w:cs="Times New Roman"/>
+          <w:i/>
+        </w:rPr>
+        <w:tab/>
+      </w:r>
+      <w:r>
+        <w:rPr>
+          <w:rFonts w:ascii="Times New Roman" w:hAnsi="Times New Roman" w:cs="Times New Roman"/>
+          <w:i/>
+        </w:rPr>
+        <w:tab/>
+      </w:r>
+      <w:r>
+        <w:rPr>
+          <w:rFonts w:ascii="Times New Roman" w:hAnsi="Times New Roman" w:cs="Times New Roman"/>
+        </w:rPr>
+        <w:tab/>
+      </w:r>
+      <w:r>
+        <w:rPr>
+          <w:rFonts w:ascii="Times New Roman" w:hAnsi="Times New Roman" w:cs="Times New Roman"/>
+        </w:rPr>
+        <w:tab/>
+      </w:r>
+      <w:r>
+        <w:rPr>
+          <w:rFonts w:ascii="Times New Roman" w:hAnsi="Times New Roman" w:cs="Times New Roman"/>
+        </w:rPr>
+        <w:tab/>
+        <w:t xml:space="preserve">The </w:t>
+      </w:r>
+      <w:proofErr w:type="spellStart"/>
+      <w:r>
+        <w:rPr>
+          <w:rFonts w:ascii="Courier New" w:hAnsi="Courier New" w:cs="Courier New"/>
+        </w:rPr>
+        <w:t>RateRecipe</w:t>
+      </w:r>
+      <w:proofErr w:type="spellEnd"/>
+    </w:p>
+    <w:p>
+      <w:pPr>
+        <w:rPr>
+          <w:rFonts w:ascii="Courier New" w:hAnsi="Courier New" w:cs="Courier New"/>
+        </w:rPr>
+      </w:pPr>
+      <w:r>
+        <w:rPr>
+          <w:rFonts w:ascii="Times New Roman" w:hAnsi="Times New Roman" w:cs="Times New Roman"/>
+          <w:i/>
+        </w:rPr>
+        <w:t>Participating actor</w:t>
+      </w:r>
+      <w:r>
+        <w:rPr>
+          <w:rFonts w:ascii="Times New Roman" w:hAnsi="Times New Roman" w:cs="Times New Roman"/>
+          <w:i/>
+        </w:rPr>
+        <w:tab/>
+      </w:r>
+      <w:r>
+        <w:rPr>
+          <w:rFonts w:ascii="Times New Roman" w:hAnsi="Times New Roman" w:cs="Times New Roman"/>
+          <w:i/>
+        </w:rPr>
+        <w:tab/>
+      </w:r>
+      <w:r>
+        <w:rPr>
+          <w:rFonts w:ascii="Times New Roman" w:hAnsi="Times New Roman" w:cs="Times New Roman"/>
+          <w:i/>
+        </w:rPr>
+        <w:tab/>
+      </w:r>
+      <w:r>
+        <w:rPr>
+          <w:rFonts w:ascii="Times New Roman" w:hAnsi="Times New Roman" w:cs="Times New Roman"/>
+          <w:i/>
+        </w:rPr>
+        <w:tab/>
+      </w:r>
+      <w:r>
+        <w:rPr>
+          <w:rFonts w:ascii="Times New Roman" w:hAnsi="Times New Roman" w:cs="Times New Roman"/>
+          <w:i/>
+        </w:rPr>
+        <w:tab/>
+      </w:r>
+      <w:r>
+        <w:rPr>
+          <w:rFonts w:ascii="Times New Roman" w:hAnsi="Times New Roman" w:cs="Times New Roman"/>
+        </w:rPr>
+        <w:t xml:space="preserve">Invoked by </w:t>
+      </w:r>
+      <w:r>
+        <w:rPr>
+          <w:rFonts w:ascii="Courier New" w:hAnsi="Courier New" w:cs="Courier New"/>
+        </w:rPr>
+        <w:t>User</w:t>
+      </w:r>
+    </w:p>
+    <w:p>
+      <w:pPr>
+        <w:rPr>
+          <w:rFonts w:ascii="Times New Roman" w:hAnsi="Times New Roman" w:cs="Times New Roman"/>
+        </w:rPr>
+      </w:pPr>
+      <w:r>
+        <w:rPr>
+          <w:rFonts w:ascii="Times New Roman" w:hAnsi="Times New Roman" w:cs="Times New Roman"/>
+          <w:i/>
+        </w:rPr>
+        <w:t>Entry condition</w:t>
+      </w:r>
+      <w:r>
+        <w:rPr>
+          <w:rFonts w:ascii="Times New Roman" w:hAnsi="Times New Roman" w:cs="Times New Roman"/>
+          <w:i/>
+        </w:rPr>
+        <w:tab/>
+      </w:r>
+      <w:r>
+        <w:rPr>
+          <w:rFonts w:ascii="Times New Roman" w:hAnsi="Times New Roman" w:cs="Times New Roman"/>
+          <w:i/>
+        </w:rPr>
+        <w:tab/>
+      </w:r>
+      <w:r>
+        <w:rPr>
+          <w:rFonts w:ascii="Times New Roman" w:hAnsi="Times New Roman" w:cs="Times New Roman"/>
+          <w:i/>
+        </w:rPr>
+        <w:tab/>
+      </w:r>
+      <w:r>
+        <w:rPr>
+          <w:rFonts w:ascii="Times New Roman" w:hAnsi="Times New Roman" w:cs="Times New Roman"/>
+          <w:i/>
+        </w:rPr>
+        <w:tab/>
+      </w:r>
+      <w:r>
+        <w:rPr>
+          <w:rFonts w:ascii="Times New Roman" w:hAnsi="Times New Roman" w:cs="Times New Roman"/>
+          <w:i/>
+        </w:rPr>
+        <w:tab/>
+      </w:r>
+      <w:r>
+        <w:rPr>
+          <w:rFonts w:ascii="Times New Roman" w:hAnsi="Times New Roman" w:cs="Times New Roman"/>
+        </w:rPr>
+        <w:t xml:space="preserve">1. </w:t>
+      </w:r>
+      <w:r>
+        <w:rPr>
+          <w:rFonts w:ascii="Courier New" w:hAnsi="Courier New" w:cs="Courier New"/>
+        </w:rPr>
+        <w:t xml:space="preserve">User </w:t>
+      </w:r>
+      <w:r>
+        <w:rPr>
+          <w:rFonts w:ascii="Times New Roman" w:hAnsi="Times New Roman" w:cs="Times New Roman"/>
+        </w:rPr>
+        <w:t>opens application</w:t>
+      </w:r>
+    </w:p>
+    <w:p>
+      <w:pPr>
+        <w:ind w:left="5040" w:hanging="5040"/>
+        <w:rPr>
+          <w:rStyle w:val="5yl5"/>
+        </w:rPr>
+      </w:pPr>
+      <w:proofErr w:type="gramStart"/>
+      <w:r>
+        <w:rPr>
+          <w:rFonts w:ascii="Times New Roman" w:hAnsi="Times New Roman" w:cs="Times New Roman"/>
+          <w:i/>
+        </w:rPr>
+        <w:t>Flow of events</w:t>
+      </w:r>
+      <w:r>
+        <w:rPr>
+          <w:rFonts w:ascii="Times New Roman" w:hAnsi="Times New Roman" w:cs="Times New Roman"/>
+          <w:i/>
+        </w:rPr>
+        <w:tab/>
+      </w:r>
+      <w:r>
+        <w:rPr>
+          <w:rStyle w:val="5yl5"/>
+          <w:rFonts w:ascii="Times New Roman" w:hAnsi="Times New Roman" w:cs="Times New Roman"/>
+        </w:rPr>
+        <w:t>2.</w:t>
+      </w:r>
+      <w:proofErr w:type="gramEnd"/>
+      <w:r>
+        <w:rPr>
+          <w:rStyle w:val="5yl5"/>
+          <w:rFonts w:ascii="Times New Roman" w:hAnsi="Times New Roman" w:cs="Times New Roman"/>
+        </w:rPr>
+        <w:t xml:space="preserve"> </w:t>
+      </w:r>
+      <w:r>
+        <w:rPr>
+          <w:rStyle w:val="5yl5"/>
+          <w:rFonts w:ascii="Courier New" w:hAnsi="Courier New" w:cs="Courier New"/>
+        </w:rPr>
+        <w:t>User</w:t>
+      </w:r>
+      <w:r>
+        <w:rPr>
+          <w:rStyle w:val="5yl5"/>
+          <w:rFonts w:ascii="Times New Roman" w:hAnsi="Times New Roman" w:cs="Times New Roman"/>
+        </w:rPr>
+        <w:t xml:space="preserve"> clicks Sign In button and proceeds to enter their username and password in the corresponding fields.</w:t>
+      </w:r>
+      <w:r>
+        <w:rPr>
+          <w:rFonts w:ascii="Times New Roman" w:hAnsi="Times New Roman" w:cs="Times New Roman"/>
+        </w:rPr>
+        <w:br/>
+      </w:r>
+      <w:r>
+        <w:rPr>
+          <w:rStyle w:val="5yl5"/>
+          <w:rFonts w:ascii="Times New Roman" w:hAnsi="Times New Roman" w:cs="Times New Roman"/>
+        </w:rPr>
+        <w:t xml:space="preserve">3. </w:t>
+      </w:r>
+      <w:r>
+        <w:rPr>
+          <w:rStyle w:val="5yl5"/>
+          <w:rFonts w:ascii="Courier New" w:hAnsi="Courier New" w:cs="Courier New"/>
+        </w:rPr>
+        <w:t>User</w:t>
+      </w:r>
+      <w:r>
+        <w:rPr>
+          <w:rStyle w:val="5yl5"/>
+          <w:rFonts w:ascii="Times New Roman" w:hAnsi="Times New Roman" w:cs="Times New Roman"/>
+        </w:rPr>
+        <w:t xml:space="preserve"> submits login information </w:t>
+      </w:r>
+      <w:r>
+        <w:rPr>
+          <w:rStyle w:val="5yl5"/>
+          <w:rFonts w:ascii="Times New Roman" w:hAnsi="Times New Roman" w:cs="Times New Roman"/>
+        </w:rPr>
+        <w:lastRenderedPageBreak/>
+        <w:t>by clicking the Login button.</w:t>
+      </w:r>
+      <w:r>
+        <w:rPr>
+          <w:rFonts w:ascii="Times New Roman" w:hAnsi="Times New Roman" w:cs="Times New Roman"/>
+        </w:rPr>
+        <w:br/>
+      </w:r>
+      <w:r>
+        <w:rPr>
+          <w:rStyle w:val="5yl5"/>
+          <w:rFonts w:ascii="Times New Roman" w:hAnsi="Times New Roman" w:cs="Times New Roman"/>
+        </w:rPr>
+        <w:t xml:space="preserve">4. If login information is verified as correct, </w:t>
+      </w:r>
+      <w:r>
+        <w:rPr>
+          <w:rStyle w:val="5yl5"/>
+          <w:rFonts w:ascii="Courier New" w:hAnsi="Courier New" w:cs="Courier New"/>
+        </w:rPr>
+        <w:t>User</w:t>
+      </w:r>
+      <w:r>
+        <w:rPr>
+          <w:rStyle w:val="5yl5"/>
+          <w:rFonts w:ascii="Times New Roman" w:hAnsi="Times New Roman" w:cs="Times New Roman"/>
+        </w:rPr>
+        <w:t xml:space="preserve"> is logged in.</w:t>
+      </w:r>
+    </w:p>
+    <w:p>
+      <w:pPr>
+        <w:ind w:left="5040" w:hanging="5040"/>
+      </w:pPr>
+      <w:r>
+        <w:rPr>
+          <w:rFonts w:ascii="Times New Roman" w:hAnsi="Times New Roman" w:cs="Times New Roman"/>
+        </w:rPr>
+        <w:tab/>
+        <w:t xml:space="preserve">5. </w:t>
+      </w:r>
+      <w:r>
+        <w:rPr>
+          <w:rFonts w:ascii="Courier New" w:hAnsi="Courier New" w:cs="Courier New"/>
+        </w:rPr>
+        <w:t xml:space="preserve">User </w:t>
+      </w:r>
+      <w:r>
+        <w:rPr>
+          <w:rFonts w:ascii="Times New Roman" w:hAnsi="Times New Roman" w:cs="Times New Roman"/>
+        </w:rPr>
+        <w:t>browses the database of recipes and selects one.</w:t>
+      </w:r>
+    </w:p>
+    <w:p>
+      <w:pPr>
+        <w:ind w:left="5040" w:hanging="5040"/>
+        <w:rPr>
+          <w:rFonts w:ascii="Times New Roman" w:hAnsi="Times New Roman" w:cs="Times New Roman"/>
+        </w:rPr>
+      </w:pPr>
+      <w:r>
+        <w:rPr>
+          <w:rFonts w:ascii="Times New Roman" w:hAnsi="Times New Roman" w:cs="Times New Roman"/>
+        </w:rPr>
+        <w:tab/>
+        <w:t>6. The application brings up the recipe page including all details about the recipe and a five star rating system where a sequence of five star images is shown.</w:t>
+      </w:r>
+    </w:p>
+    <w:p>
+      <w:pPr>
+        <w:ind w:left="5040"/>
+        <w:rPr>
+          <w:rFonts w:ascii="Times New Roman" w:hAnsi="Times New Roman" w:cs="Times New Roman"/>
+        </w:rPr>
+      </w:pPr>
+      <w:r>
+        <w:rPr>
+          <w:rFonts w:ascii="Times New Roman" w:hAnsi="Times New Roman" w:cs="Times New Roman"/>
+        </w:rPr>
+        <w:t xml:space="preserve">7. </w:t>
+      </w:r>
+      <w:r>
+        <w:rPr>
+          <w:rFonts w:ascii="Courier New" w:hAnsi="Courier New" w:cs="Courier New"/>
+        </w:rPr>
+        <w:t xml:space="preserve">User </w:t>
+      </w:r>
+      <w:r>
+        <w:rPr>
+          <w:rFonts w:ascii="Times New Roman" w:hAnsi="Times New Roman" w:cs="Times New Roman"/>
+        </w:rPr>
+        <w:t>clicks on the number of stars they wish to rate the recipe as (out of 5).</w:t>
+      </w:r>
+    </w:p>
+    <w:p>
+      <w:pPr>
+        <w:ind w:left="5040"/>
+        <w:rPr>
+          <w:rFonts w:ascii="Times New Roman" w:hAnsi="Times New Roman" w:cs="Times New Roman"/>
+        </w:rPr>
+      </w:pPr>
+      <w:r>
+        <w:rPr>
+          <w:rFonts w:ascii="Times New Roman" w:hAnsi="Times New Roman" w:cs="Times New Roman"/>
+        </w:rPr>
+        <w:t>8. The database is updated by setting the recipe’s rating to the average number of stars it received from all of its ratings.</w:t>
+      </w:r>
+    </w:p>
+    <w:p>
+      <w:pPr>
+        <w:rPr>
+          <w:rFonts w:ascii="Times New Roman" w:hAnsi="Times New Roman" w:cs="Times New Roman"/>
+        </w:rPr>
+      </w:pPr>
+      <w:proofErr w:type="gramStart"/>
+      <w:r>
+        <w:rPr>
+          <w:rFonts w:ascii="Times New Roman" w:hAnsi="Times New Roman" w:cs="Times New Roman"/>
+          <w:i/>
+        </w:rPr>
+        <w:t>Exit condition</w:t>
+      </w:r>
+      <w:r>
+        <w:rPr>
+          <w:rFonts w:ascii="Times New Roman" w:hAnsi="Times New Roman" w:cs="Times New Roman"/>
+          <w:i/>
+        </w:rPr>
+        <w:tab/>
+      </w:r>
+      <w:r>
+        <w:rPr>
+          <w:rFonts w:ascii="Times New Roman" w:hAnsi="Times New Roman" w:cs="Times New Roman"/>
+          <w:i/>
+        </w:rPr>
+        <w:tab/>
+      </w:r>
+      <w:r>
+        <w:rPr>
+          <w:rFonts w:ascii="Times New Roman" w:hAnsi="Times New Roman" w:cs="Times New Roman"/>
+          <w:i/>
+        </w:rPr>
+        <w:tab/>
+      </w:r>
+      <w:r>
+        <w:rPr>
+          <w:rFonts w:ascii="Times New Roman" w:hAnsi="Times New Roman" w:cs="Times New Roman"/>
+          <w:i/>
+        </w:rPr>
+        <w:tab/>
+      </w:r>
+      <w:r>
+        <w:rPr>
+          <w:rFonts w:ascii="Times New Roman" w:hAnsi="Times New Roman" w:cs="Times New Roman"/>
+          <w:i/>
+        </w:rPr>
+        <w:tab/>
+      </w:r>
+      <w:r>
+        <w:rPr>
+          <w:rFonts w:ascii="Times New Roman" w:hAnsi="Times New Roman" w:cs="Times New Roman"/>
+          <w:i/>
+        </w:rPr>
+        <w:tab/>
+      </w:r>
+      <w:r>
+        <w:rPr>
+          <w:rFonts w:ascii="Times New Roman" w:hAnsi="Times New Roman" w:cs="Times New Roman"/>
+        </w:rPr>
+        <w:t>9.</w:t>
+      </w:r>
+      <w:proofErr w:type="gramEnd"/>
+      <w:r>
+        <w:rPr>
+          <w:rFonts w:ascii="Times New Roman" w:hAnsi="Times New Roman" w:cs="Times New Roman"/>
+        </w:rPr>
+        <w:t xml:space="preserve"> </w:t>
+      </w:r>
+      <w:r>
+        <w:rPr>
+          <w:rFonts w:ascii="Courier New" w:hAnsi="Courier New" w:cs="Courier New"/>
+        </w:rPr>
+        <w:t xml:space="preserve">User </w:t>
+      </w:r>
+      <w:r>
+        <w:rPr>
+          <w:rFonts w:ascii="Times New Roman" w:hAnsi="Times New Roman" w:cs="Times New Roman"/>
+        </w:rPr>
+        <w:t>closes the application.</w:t>
       </w:r>
     </w:p>
     <w:p>
@@ -1124,7 +2851,7 @@
 </file>
 
 <file path=word/endnotes.xml><?xml version="1.0" encoding="utf-8"?>
-<w:endnotes xmlns:wpc="http://schemas.microsoft.com/office/word/2010/wordprocessingCanvas" xmlns:mo="http://schemas.microsoft.com/office/mac/office/2008/main" xmlns:mc="http://schemas.openxmlformats.org/markup-compatibility/2006" xmlns:mv="urn:schemas-microsoft-com:mac:vml" xmlns:o="urn:schemas-microsoft-com:office:office" xmlns:r="http://schemas.openxmlformats.org/officeDocument/2006/relationships" xmlns:m="http://schemas.openxmlformats.org/officeDocument/2006/math" xmlns:v="urn:schemas-microsoft-com:vml" xmlns:wp14="http://schemas.microsoft.com/office/word/2010/wordprocessingDrawing" xmlns:wp="http://schemas.openxmlformats.org/drawingml/2006/wordprocessingDrawing" xmlns:w10="urn:schemas-microsoft-com:office:word" xmlns:w="http://schemas.openxmlformats.org/wordprocessingml/2006/main" xmlns:w14="http://schemas.microsoft.com/office/word/2010/wordml" xmlns:wpg="http://schemas.microsoft.com/office/word/2010/wordprocessingGroup" xmlns:wpi="http://schemas.microsoft.com/office/word/2010/wordprocessingInk" xmlns:wne="http://schemas.microsoft.com/office/word/2006/wordml" xmlns:wps="http://schemas.microsoft.com/office/word/2010/wordprocessingShape" mc:Ignorable="w14 wp14">
+<w:endnotes xmlns:wpc="http://schemas.microsoft.com/office/word/2010/wordprocessingCanvas" xmlns:mc="http://schemas.openxmlformats.org/markup-compatibility/2006" xmlns:o="urn:schemas-microsoft-com:office:office" xmlns:r="http://schemas.openxmlformats.org/officeDocument/2006/relationships" xmlns:m="http://schemas.openxmlformats.org/officeDocument/2006/math" xmlns:v="urn:schemas-microsoft-com:vml" xmlns:wp14="http://schemas.microsoft.com/office/word/2010/wordprocessingDrawing" xmlns:wp="http://schemas.openxmlformats.org/drawingml/2006/wordprocessingDrawing" xmlns:w10="urn:schemas-microsoft-com:office:word" xmlns:w="http://schemas.openxmlformats.org/wordprocessingml/2006/main" xmlns:w14="http://schemas.microsoft.com/office/word/2010/wordml" xmlns:wpg="http://schemas.microsoft.com/office/word/2010/wordprocessingGroup" xmlns:wpi="http://schemas.microsoft.com/office/word/2010/wordprocessingInk" xmlns:wne="http://schemas.microsoft.com/office/word/2006/wordml" xmlns:wps="http://schemas.microsoft.com/office/word/2010/wordprocessingShape" mc:Ignorable="w14 wp14">
   <w:endnote w:type="separator" w:id="-1">
     <w:p>
       <w:r>
@@ -1143,7 +2870,7 @@
 </file>
 
 <file path=word/footnotes.xml><?xml version="1.0" encoding="utf-8"?>
-<w:footnotes xmlns:wpc="http://schemas.microsoft.com/office/word/2010/wordprocessingCanvas" xmlns:mo="http://schemas.microsoft.com/office/mac/office/2008/main" xmlns:mc="http://schemas.openxmlformats.org/markup-compatibility/2006" xmlns:mv="urn:schemas-microsoft-com:mac:vml" xmlns:o="urn:schemas-microsoft-com:office:office" xmlns:r="http://schemas.openxmlformats.org/officeDocument/2006/relationships" xmlns:m="http://schemas.openxmlformats.org/officeDocument/2006/math" xmlns:v="urn:schemas-microsoft-com:vml" xmlns:wp14="http://schemas.microsoft.com/office/word/2010/wordprocessingDrawing" xmlns:wp="http://schemas.openxmlformats.org/drawingml/2006/wordprocessingDrawing" xmlns:w10="urn:schemas-microsoft-com:office:word" xmlns:w="http://schemas.openxmlformats.org/wordprocessingml/2006/main" xmlns:w14="http://schemas.microsoft.com/office/word/2010/wordml" xmlns:wpg="http://schemas.microsoft.com/office/word/2010/wordprocessingGroup" xmlns:wpi="http://schemas.microsoft.com/office/word/2010/wordprocessingInk" xmlns:wne="http://schemas.microsoft.com/office/word/2006/wordml" xmlns:wps="http://schemas.microsoft.com/office/word/2010/wordprocessingShape" mc:Ignorable="w14 wp14">
+<w:footnotes xmlns:wpc="http://schemas.microsoft.com/office/word/2010/wordprocessingCanvas" xmlns:mc="http://schemas.openxmlformats.org/markup-compatibility/2006" xmlns:o="urn:schemas-microsoft-com:office:office" xmlns:r="http://schemas.openxmlformats.org/officeDocument/2006/relationships" xmlns:m="http://schemas.openxmlformats.org/officeDocument/2006/math" xmlns:v="urn:schemas-microsoft-com:vml" xmlns:wp14="http://schemas.microsoft.com/office/word/2010/wordprocessingDrawing" xmlns:wp="http://schemas.openxmlformats.org/drawingml/2006/wordprocessingDrawing" xmlns:w10="urn:schemas-microsoft-com:office:word" xmlns:w="http://schemas.openxmlformats.org/wordprocessingml/2006/main" xmlns:w14="http://schemas.microsoft.com/office/word/2010/wordml" xmlns:wpg="http://schemas.microsoft.com/office/word/2010/wordprocessingGroup" xmlns:wpi="http://schemas.microsoft.com/office/word/2010/wordprocessingInk" xmlns:wne="http://schemas.microsoft.com/office/word/2006/wordml" xmlns:wps="http://schemas.microsoft.com/office/word/2010/wordprocessingShape" mc:Ignorable="w14 wp14">
   <w:footnote w:type="separator" w:id="-1">
     <w:p>
       <w:r>
@@ -1162,7 +2889,7 @@
 </file>
 
 <file path=word/header1.xml><?xml version="1.0" encoding="utf-8"?>
-<w:hdr xmlns:wpc="http://schemas.microsoft.com/office/word/2010/wordprocessingCanvas" xmlns:mo="http://schemas.microsoft.com/office/mac/office/2008/main" xmlns:mc="http://schemas.openxmlformats.org/markup-compatibility/2006" xmlns:mv="urn:schemas-microsoft-com:mac:vml" xmlns:o="urn:schemas-microsoft-com:office:office" xmlns:r="http://schemas.openxmlformats.org/officeDocument/2006/relationships" xmlns:m="http://schemas.openxmlformats.org/officeDocument/2006/math" xmlns:v="urn:schemas-microsoft-com:vml" xmlns:wp14="http://schemas.microsoft.com/office/word/2010/wordprocessingDrawing" xmlns:wp="http://schemas.openxmlformats.org/drawingml/2006/wordprocessingDrawing" xmlns:w10="urn:schemas-microsoft-com:office:word" xmlns:w="http://schemas.openxmlformats.org/wordprocessingml/2006/main" xmlns:w14="http://schemas.microsoft.com/office/word/2010/wordml" xmlns:wpg="http://schemas.microsoft.com/office/word/2010/wordprocessingGroup" xmlns:wpi="http://schemas.microsoft.com/office/word/2010/wordprocessingInk" xmlns:wne="http://schemas.microsoft.com/office/word/2006/wordml" xmlns:wps="http://schemas.microsoft.com/office/word/2010/wordprocessingShape" mc:Ignorable="w14 wp14">
+<w:hdr xmlns:wpc="http://schemas.microsoft.com/office/word/2010/wordprocessingCanvas" xmlns:mc="http://schemas.openxmlformats.org/markup-compatibility/2006" xmlns:o="urn:schemas-microsoft-com:office:office" xmlns:r="http://schemas.openxmlformats.org/officeDocument/2006/relationships" xmlns:m="http://schemas.openxmlformats.org/officeDocument/2006/math" xmlns:v="urn:schemas-microsoft-com:vml" xmlns:wp14="http://schemas.microsoft.com/office/word/2010/wordprocessingDrawing" xmlns:wp="http://schemas.openxmlformats.org/drawingml/2006/wordprocessingDrawing" xmlns:w10="urn:schemas-microsoft-com:office:word" xmlns:w="http://schemas.openxmlformats.org/wordprocessingml/2006/main" xmlns:w14="http://schemas.microsoft.com/office/word/2010/wordml" xmlns:wpg="http://schemas.microsoft.com/office/word/2010/wordprocessingGroup" xmlns:wpi="http://schemas.microsoft.com/office/word/2010/wordprocessingInk" xmlns:wne="http://schemas.microsoft.com/office/word/2006/wordml" xmlns:wps="http://schemas.microsoft.com/office/word/2010/wordprocessingShape" mc:Ignorable="w14 wp14">
   <w:p>
     <w:pPr>
       <w:pStyle w:val="Header"/>
@@ -1269,7 +2996,7 @@
 </file>
 
 <file path=word/numbering.xml><?xml version="1.0" encoding="utf-8"?>
-<w:numbering xmlns:wpc="http://schemas.microsoft.com/office/word/2010/wordprocessingCanvas" xmlns:mo="http://schemas.microsoft.com/office/mac/office/2008/main" xmlns:mc="http://schemas.openxmlformats.org/markup-compatibility/2006" xmlns:mv="urn:schemas-microsoft-com:mac:vml" xmlns:o="urn:schemas-microsoft-com:office:office" xmlns:r="http://schemas.openxmlformats.org/officeDocument/2006/relationships" xmlns:m="http://schemas.openxmlformats.org/officeDocument/2006/math" xmlns:v="urn:schemas-microsoft-com:vml" xmlns:wp14="http://schemas.microsoft.com/office/word/2010/wordprocessingDrawing" xmlns:wp="http://schemas.openxmlformats.org/drawingml/2006/wordprocessingDrawing" xmlns:w10="urn:schemas-microsoft-com:office:word" xmlns:w="http://schemas.openxmlformats.org/wordprocessingml/2006/main" xmlns:w14="http://schemas.microsoft.com/office/word/2010/wordml" xmlns:wpg="http://schemas.microsoft.com/office/word/2010/wordprocessingGroup" xmlns:wpi="http://schemas.microsoft.com/office/word/2010/wordprocessingInk" xmlns:wne="http://schemas.microsoft.com/office/word/2006/wordml" xmlns:wps="http://schemas.microsoft.com/office/word/2010/wordprocessingShape" mc:Ignorable="w14 wp14">
+<w:numbering xmlns:wpc="http://schemas.microsoft.com/office/word/2010/wordprocessingCanvas" xmlns:mc="http://schemas.openxmlformats.org/markup-compatibility/2006" xmlns:o="urn:schemas-microsoft-com:office:office" xmlns:r="http://schemas.openxmlformats.org/officeDocument/2006/relationships" xmlns:m="http://schemas.openxmlformats.org/officeDocument/2006/math" xmlns:v="urn:schemas-microsoft-com:vml" xmlns:wp14="http://schemas.microsoft.com/office/word/2010/wordprocessingDrawing" xmlns:wp="http://schemas.openxmlformats.org/drawingml/2006/wordprocessingDrawing" xmlns:w10="urn:schemas-microsoft-com:office:word" xmlns:w="http://schemas.openxmlformats.org/wordprocessingml/2006/main" xmlns:w14="http://schemas.microsoft.com/office/word/2010/wordml" xmlns:wpg="http://schemas.microsoft.com/office/word/2010/wordprocessingGroup" xmlns:wpi="http://schemas.microsoft.com/office/word/2010/wordprocessingInk" xmlns:wne="http://schemas.microsoft.com/office/word/2006/wordml" xmlns:wps="http://schemas.microsoft.com/office/word/2010/wordprocessingShape" mc:Ignorable="w14 wp14">
   <w:abstractNum w:abstractNumId="0">
     <w:nsid w:val="32E2360B"/>
     <w:multiLevelType w:val="hybridMultilevel"/>
@@ -1378,7 +3105,7 @@
     </w:rPrDefault>
     <w:pPrDefault/>
   </w:docDefaults>
-  <w:latentStyles w:defLockedState="0" w:defUIPriority="99" w:defSemiHidden="1" w:defUnhideWhenUsed="1" w:defQFormat="0" w:count="276">
+  <w:latentStyles w:defLockedState="0" w:defUIPriority="99" w:defSemiHidden="1" w:defUnhideWhenUsed="1" w:defQFormat="0" w:count="267">
     <w:lsdException w:name="Normal" w:semiHidden="0" w:uiPriority="0" w:unhideWhenUsed="0" w:qFormat="1"/>
     <w:lsdException w:name="heading 1" w:semiHidden="0" w:uiPriority="9" w:unhideWhenUsed="0" w:qFormat="1"/>
     <w:lsdException w:name="heading 2" w:uiPriority="9" w:qFormat="1"/>
@@ -1624,7 +3351,6 @@
     <w:uiPriority w:val="59"/>
     <w:rsid w:val="00A32E62"/>
     <w:tblPr>
-      <w:tblInd w:w="0" w:type="dxa"/>
       <w:tblBorders>
         <w:top w:val="single" w:sz="4" w:space="0" w:color="auto"/>
         <w:left w:val="single" w:sz="4" w:space="0" w:color="auto"/>
@@ -1633,12 +3359,6 @@
         <w:insideH w:val="single" w:sz="4" w:space="0" w:color="auto"/>
         <w:insideV w:val="single" w:sz="4" w:space="0" w:color="auto"/>
       </w:tblBorders>
-      <w:tblCellMar>
-        <w:top w:w="0" w:type="dxa"/>
-        <w:left w:w="108" w:type="dxa"/>
-        <w:bottom w:w="0" w:type="dxa"/>
-        <w:right w:w="108" w:type="dxa"/>
-      </w:tblCellMar>
     </w:tblPr>
   </w:style>
   <w:style w:type="paragraph" w:styleId="ListParagraph">
@@ -1652,11 +3372,28 @@
       <w:contextualSpacing/>
     </w:pPr>
   </w:style>
+  <w:style w:type="character" w:styleId="Hyperlink">
+    <w:name w:val="Hyperlink"/>
+    <w:basedOn w:val="DefaultParagraphFont"/>
+    <w:uiPriority w:val="99"/>
+    <w:semiHidden/>
+    <w:unhideWhenUsed/>
+    <w:rsid w:val="00B301E6"/>
+    <w:rPr>
+      <w:color w:val="0000FF"/>
+      <w:u w:val="single"/>
+    </w:rPr>
+  </w:style>
+  <w:style w:type="character" w:customStyle="1" w:styleId="5yl5">
+    <w:name w:val="_5yl5"/>
+    <w:basedOn w:val="DefaultParagraphFont"/>
+    <w:rsid w:val="002F0F5B"/>
+  </w:style>
 </w:styles>
 </file>
 
 <file path=word/stylesWithEffects.xml><?xml version="1.0" encoding="utf-8"?>
-<w:styles xmlns:wpc="http://schemas.microsoft.com/office/word/2010/wordprocessingCanvas" xmlns:mo="http://schemas.microsoft.com/office/mac/office/2008/main" xmlns:mc="http://schemas.openxmlformats.org/markup-compatibility/2006" xmlns:mv="urn:schemas-microsoft-com:mac:vml" xmlns:o="urn:schemas-microsoft-com:office:office" xmlns:r="http://schemas.openxmlformats.org/officeDocument/2006/relationships" xmlns:m="http://schemas.openxmlformats.org/officeDocument/2006/math" xmlns:v="urn:schemas-microsoft-com:vml" xmlns:wp14="http://schemas.microsoft.com/office/word/2010/wordprocessingDrawing" xmlns:wp="http://schemas.openxmlformats.org/drawingml/2006/wordprocessingDrawing" xmlns:w10="urn:schemas-microsoft-com:office:word" xmlns:w="http://schemas.openxmlformats.org/wordprocessingml/2006/main" xmlns:w14="http://schemas.microsoft.com/office/word/2010/wordml" xmlns:wpg="http://schemas.microsoft.com/office/word/2010/wordprocessingGroup" xmlns:wpi="http://schemas.microsoft.com/office/word/2010/wordprocessingInk" xmlns:wne="http://schemas.microsoft.com/office/word/2006/wordml" xmlns:wps="http://schemas.microsoft.com/office/word/2010/wordprocessingShape" mc:Ignorable="w14 wp14">
+<w:styles xmlns:wpc="http://schemas.microsoft.com/office/word/2010/wordprocessingCanvas" xmlns:mc="http://schemas.openxmlformats.org/markup-compatibility/2006" xmlns:o="urn:schemas-microsoft-com:office:office" xmlns:r="http://schemas.openxmlformats.org/officeDocument/2006/relationships" xmlns:m="http://schemas.openxmlformats.org/officeDocument/2006/math" xmlns:v="urn:schemas-microsoft-com:vml" xmlns:wp14="http://schemas.microsoft.com/office/word/2010/wordprocessingDrawing" xmlns:wp="http://schemas.openxmlformats.org/drawingml/2006/wordprocessingDrawing" xmlns:w10="urn:schemas-microsoft-com:office:word" xmlns:w="http://schemas.openxmlformats.org/wordprocessingml/2006/main" xmlns:w14="http://schemas.microsoft.com/office/word/2010/wordml" xmlns:wpg="http://schemas.microsoft.com/office/word/2010/wordprocessingGroup" xmlns:wpi="http://schemas.microsoft.com/office/word/2010/wordprocessingInk" xmlns:wne="http://schemas.microsoft.com/office/word/2006/wordml" xmlns:wps="http://schemas.microsoft.com/office/word/2010/wordprocessingShape" mc:Ignorable="w14 wp14">
   <w:docDefaults>
     <w:rPrDefault>
       <w:rPr>
@@ -1668,7 +3405,7 @@
     </w:rPrDefault>
     <w:pPrDefault/>
   </w:docDefaults>
-  <w:latentStyles w:defLockedState="0" w:defUIPriority="99" w:defSemiHidden="1" w:defUnhideWhenUsed="1" w:defQFormat="0" w:count="276">
+  <w:latentStyles w:defLockedState="0" w:defUIPriority="99" w:defSemiHidden="1" w:defUnhideWhenUsed="1" w:defQFormat="0" w:count="267">
     <w:lsdException w:name="Normal" w:semiHidden="0" w:uiPriority="0" w:unhideWhenUsed="0" w:qFormat="1"/>
     <w:lsdException w:name="heading 1" w:semiHidden="0" w:uiPriority="9" w:unhideWhenUsed="0" w:qFormat="1"/>
     <w:lsdException w:name="heading 2" w:uiPriority="9" w:qFormat="1"/>
@@ -1914,7 +3651,6 @@
     <w:uiPriority w:val="59"/>
     <w:rsid w:val="00A32E62"/>
     <w:tblPr>
-      <w:tblInd w:w="0" w:type="dxa"/>
       <w:tblBorders>
         <w:top w:val="single" w:sz="4" w:space="0" w:color="auto"/>
         <w:left w:val="single" w:sz="4" w:space="0" w:color="auto"/>
@@ -1923,12 +3659,6 @@
         <w:insideH w:val="single" w:sz="4" w:space="0" w:color="auto"/>
         <w:insideV w:val="single" w:sz="4" w:space="0" w:color="auto"/>
       </w:tblBorders>
-      <w:tblCellMar>
-        <w:top w:w="0" w:type="dxa"/>
-        <w:left w:w="108" w:type="dxa"/>
-        <w:bottom w:w="0" w:type="dxa"/>
-        <w:right w:w="108" w:type="dxa"/>
-      </w:tblCellMar>
     </w:tblPr>
   </w:style>
   <w:style w:type="paragraph" w:styleId="ListParagraph">
@@ -1941,6 +3671,23 @@
       <w:ind w:left="720"/>
       <w:contextualSpacing/>
     </w:pPr>
+  </w:style>
+  <w:style w:type="character" w:styleId="Hyperlink">
+    <w:name w:val="Hyperlink"/>
+    <w:basedOn w:val="DefaultParagraphFont"/>
+    <w:uiPriority w:val="99"/>
+    <w:semiHidden/>
+    <w:unhideWhenUsed/>
+    <w:rsid w:val="00B301E6"/>
+    <w:rPr>
+      <w:color w:val="0000FF"/>
+      <w:u w:val="single"/>
+    </w:rPr>
+  </w:style>
+  <w:style w:type="character" w:customStyle="1" w:styleId="5yl5">
+    <w:name w:val="_5yl5"/>
+    <w:basedOn w:val="DefaultParagraphFont"/>
+    <w:rsid w:val="002F0F5B"/>
   </w:style>
 </w:styles>
 </file>

</xml_diff>